<commit_message>
Deleted old file, added new file with updated descriptions. The Messaging is broken down to be simple, however, there's many things to discuss regarding them
</commit_message>
<xml_diff>
--- a/docs/Class Documentation/use case descriptions.docx
+++ b/docs/Class Documentation/use case descriptions.docx
@@ -5,19 +5,16 @@
     <w:p>
       <w:pPr>
         <w:pStyle w:val="Heading2"/>
-        <w:ind w:left="360"/>
+        <w:numPr>
+          <w:ilvl w:val="0"/>
+          <w:numId w:val="0"/>
+        </w:numPr>
         <w:rPr>
           <w:rFonts w:ascii="Times New Roman" w:hAnsi="Times New Roman"/>
           <w:sz w:val="28"/>
           <w:szCs w:val="28"/>
         </w:rPr>
       </w:pPr>
-      <w:r>
-        <w:rPr>
-          <w:rFonts w:ascii="Times New Roman" w:hAnsi="Times New Roman"/>
-        </w:rPr>
-        <w:t xml:space="preserve">  </w:t>
-      </w:r>
       <w:bookmarkStart w:id="0" w:name="_Toc310482058"/>
       <w:r>
         <w:rPr>
@@ -1591,6 +1588,15 @@
                 <w:lang w:eastAsia="ja-JP"/>
               </w:rPr>
             </w:pPr>
+            <w:proofErr w:type="spellStart"/>
+            <w:r>
+              <w:rPr>
+                <w:rFonts w:ascii="Times New Roman" w:hAnsi="Times New Roman"/>
+                <w:sz w:val="24"/>
+                <w:szCs w:val="22"/>
+              </w:rPr>
+              <w:t>View</w:t>
+            </w:r>
             <w:r>
               <w:rPr>
                 <w:rFonts w:ascii="Times New Roman" w:hAnsi="Times New Roman"/>
@@ -1599,6 +1605,15 @@
               </w:rPr>
               <w:t>Message</w:t>
             </w:r>
+            <w:r>
+              <w:rPr>
+                <w:rFonts w:ascii="Times New Roman" w:hAnsi="Times New Roman"/>
+                <w:sz w:val="24"/>
+                <w:szCs w:val="22"/>
+              </w:rPr>
+              <w:t>s</w:t>
+            </w:r>
+            <w:proofErr w:type="spellEnd"/>
           </w:p>
         </w:tc>
       </w:tr>
@@ -1682,7 +1697,15 @@
                 <w:sz w:val="24"/>
                 <w:szCs w:val="22"/>
               </w:rPr>
-              <w:t>Student (Sender) Student (Receiver)</w:t>
+              <w:t>Student (</w:t>
+            </w:r>
+            <w:r>
+              <w:rPr>
+                <w:rFonts w:ascii="Times New Roman" w:hAnsi="Times New Roman"/>
+                <w:sz w:val="24"/>
+                <w:szCs w:val="22"/>
+              </w:rPr>
+              <w:t>User)</w:t>
             </w:r>
           </w:p>
           <w:p>
@@ -1765,7 +1788,16 @@
                 <w:sz w:val="24"/>
                 <w:szCs w:val="22"/>
               </w:rPr>
-              <w:t>The Sender</w:t>
+              <w:t xml:space="preserve">The </w:t>
+            </w:r>
+            <w:r>
+              <w:rPr>
+                <w:rFonts w:ascii="Times New Roman" w:eastAsia="Times New Roman" w:hAnsi="Times New Roman" w:cs="Times New Roman"/>
+                <w:color w:val="auto"/>
+                <w:sz w:val="24"/>
+                <w:szCs w:val="22"/>
+              </w:rPr>
+              <w:t>User</w:t>
             </w:r>
             <w:r>
               <w:rPr>
@@ -1783,7 +1815,61 @@
                 <w:sz w:val="24"/>
                 <w:szCs w:val="22"/>
               </w:rPr>
-              <w:t>message button on the Receiver’s profile or from the menu bar.</w:t>
+              <w:t xml:space="preserve">the </w:t>
+            </w:r>
+            <w:r>
+              <w:rPr>
+                <w:rFonts w:ascii="Times New Roman" w:eastAsia="Times New Roman" w:hAnsi="Times New Roman" w:cs="Times New Roman"/>
+                <w:color w:val="auto"/>
+                <w:sz w:val="24"/>
+                <w:szCs w:val="22"/>
+              </w:rPr>
+              <w:t>M</w:t>
+            </w:r>
+            <w:r>
+              <w:rPr>
+                <w:rFonts w:ascii="Times New Roman" w:eastAsia="Times New Roman" w:hAnsi="Times New Roman" w:cs="Times New Roman"/>
+                <w:color w:val="auto"/>
+                <w:sz w:val="24"/>
+                <w:szCs w:val="22"/>
+              </w:rPr>
+              <w:t>essage</w:t>
+            </w:r>
+            <w:r>
+              <w:rPr>
+                <w:rFonts w:ascii="Times New Roman" w:eastAsia="Times New Roman" w:hAnsi="Times New Roman" w:cs="Times New Roman"/>
+                <w:color w:val="auto"/>
+                <w:sz w:val="24"/>
+                <w:szCs w:val="22"/>
+              </w:rPr>
+              <w:t>s button</w:t>
+            </w:r>
+            <w:r>
+              <w:rPr>
+                <w:rFonts w:ascii="Times New Roman" w:eastAsia="Times New Roman" w:hAnsi="Times New Roman" w:cs="Times New Roman"/>
+                <w:color w:val="auto"/>
+                <w:sz w:val="24"/>
+                <w:szCs w:val="22"/>
+              </w:rPr>
+              <w:t xml:space="preserve"> from the </w:t>
+            </w:r>
+            <w:r>
+              <w:rPr>
+                <w:rFonts w:ascii="Times New Roman" w:eastAsia="Times New Roman" w:hAnsi="Times New Roman" w:cs="Times New Roman"/>
+                <w:color w:val="auto"/>
+                <w:sz w:val="24"/>
+                <w:szCs w:val="22"/>
+              </w:rPr>
+              <w:t>menu</w:t>
+            </w:r>
+            <w:r>
+              <w:rPr>
+                <w:rFonts w:ascii="Times New Roman" w:eastAsia="Times New Roman" w:hAnsi="Times New Roman" w:cs="Times New Roman"/>
+                <w:color w:val="auto"/>
+                <w:sz w:val="24"/>
+                <w:szCs w:val="22"/>
+              </w:rPr>
+              <w:t xml:space="preserve"> bar.</w:t>
             </w:r>
           </w:p>
           <w:p>
@@ -1809,7 +1895,52 @@
                 <w:sz w:val="24"/>
                 <w:szCs w:val="22"/>
               </w:rPr>
-              <w:t xml:space="preserve">Messaging form is displayed to the Sender. </w:t>
+              <w:t xml:space="preserve">Study Bear displays the Messages form </w:t>
+            </w:r>
+            <w:r>
+              <w:rPr>
+                <w:rFonts w:ascii="Times New Roman" w:eastAsia="Times New Roman" w:hAnsi="Times New Roman" w:cs="Times New Roman"/>
+                <w:color w:val="auto"/>
+                <w:sz w:val="24"/>
+                <w:szCs w:val="22"/>
+              </w:rPr>
+              <w:t xml:space="preserve">to the </w:t>
+            </w:r>
+            <w:r>
+              <w:rPr>
+                <w:rFonts w:ascii="Times New Roman" w:eastAsia="Times New Roman" w:hAnsi="Times New Roman" w:cs="Times New Roman"/>
+                <w:color w:val="auto"/>
+                <w:sz w:val="24"/>
+                <w:szCs w:val="22"/>
+              </w:rPr>
+              <w:t>User</w:t>
+            </w:r>
+            <w:r>
+              <w:rPr>
+                <w:rFonts w:ascii="Times New Roman" w:eastAsia="Times New Roman" w:hAnsi="Times New Roman" w:cs="Times New Roman"/>
+                <w:color w:val="auto"/>
+                <w:sz w:val="24"/>
+                <w:szCs w:val="22"/>
+              </w:rPr>
+              <w:t xml:space="preserve">. </w:t>
+            </w:r>
+            <w:r>
+              <w:rPr>
+                <w:rFonts w:ascii="Times New Roman" w:eastAsia="Times New Roman" w:hAnsi="Times New Roman" w:cs="Times New Roman"/>
+                <w:color w:val="auto"/>
+                <w:sz w:val="24"/>
+                <w:szCs w:val="22"/>
+              </w:rPr>
+              <w:t>Messaging form contains an icon to</w:t>
+            </w:r>
+            <w:r>
+              <w:rPr>
+                <w:rFonts w:ascii="Times New Roman" w:eastAsia="Times New Roman" w:hAnsi="Times New Roman" w:cs="Times New Roman"/>
+                <w:color w:val="auto"/>
+                <w:sz w:val="24"/>
+                <w:szCs w:val="22"/>
+              </w:rPr>
+              <w:t xml:space="preserve"> compose a message, a button to view inbox messages, and a button to view outbox messages.</w:t>
             </w:r>
           </w:p>
           <w:p>
@@ -1835,52 +1966,7 @@
                 <w:sz w:val="24"/>
                 <w:szCs w:val="22"/>
               </w:rPr>
-              <w:t>If use case is initiated from the menu bar, t</w:t>
-            </w:r>
-            <w:r>
-              <w:rPr>
-                <w:rFonts w:ascii="Times New Roman" w:eastAsia="Times New Roman" w:hAnsi="Times New Roman" w:cs="Times New Roman"/>
-                <w:color w:val="auto"/>
-                <w:sz w:val="24"/>
-                <w:szCs w:val="22"/>
-              </w:rPr>
-              <w:t>he messaging form displ</w:t>
-            </w:r>
-            <w:r>
-              <w:rPr>
-                <w:rFonts w:ascii="Times New Roman" w:eastAsia="Times New Roman" w:hAnsi="Times New Roman" w:cs="Times New Roman"/>
-                <w:color w:val="auto"/>
-                <w:sz w:val="24"/>
-                <w:szCs w:val="22"/>
-              </w:rPr>
-              <w:t xml:space="preserve">ays </w:t>
-            </w:r>
-            <w:r>
-              <w:rPr>
-                <w:rFonts w:ascii="Times New Roman" w:eastAsia="Times New Roman" w:hAnsi="Times New Roman" w:cs="Times New Roman"/>
-                <w:color w:val="auto"/>
-                <w:sz w:val="24"/>
-                <w:szCs w:val="22"/>
-              </w:rPr>
-              <w:t xml:space="preserve">a list of message options </w:t>
-            </w:r>
-            <w:r>
-              <w:rPr>
-                <w:rFonts w:ascii="Times New Roman" w:eastAsia="Times New Roman" w:hAnsi="Times New Roman" w:cs="Times New Roman"/>
-                <w:color w:val="auto"/>
-                <w:sz w:val="24"/>
-                <w:szCs w:val="22"/>
-              </w:rPr>
-              <w:t>inclu</w:t>
-            </w:r>
-            <w:r>
-              <w:rPr>
-                <w:rFonts w:ascii="Times New Roman" w:eastAsia="Times New Roman" w:hAnsi="Times New Roman" w:cs="Times New Roman"/>
-                <w:color w:val="auto"/>
-                <w:sz w:val="24"/>
-                <w:szCs w:val="22"/>
-              </w:rPr>
-              <w:t>ding the inbox and outbox. The messaging form also displays a compose message button.</w:t>
+              <w:t xml:space="preserve">If User clicks the inbox button, Study Bear displays a list of received messages from other Users. </w:t>
             </w:r>
           </w:p>
           <w:p>
@@ -1906,121 +1992,34 @@
                 <w:sz w:val="24"/>
                 <w:szCs w:val="22"/>
               </w:rPr>
-              <w:t xml:space="preserve">If the Sender selects the compose message button, the Sender is presented with the compose message form. </w:t>
-            </w:r>
-            <w:r>
-              <w:rPr>
-                <w:rFonts w:ascii="Times New Roman" w:eastAsia="Times New Roman" w:hAnsi="Times New Roman" w:cs="Times New Roman"/>
-                <w:color w:val="auto"/>
-                <w:sz w:val="24"/>
-                <w:szCs w:val="22"/>
-              </w:rPr>
-              <w:t>The compose messa</w:t>
-            </w:r>
-            <w:r>
-              <w:rPr>
-                <w:rFonts w:ascii="Times New Roman" w:eastAsia="Times New Roman" w:hAnsi="Times New Roman" w:cs="Times New Roman"/>
-                <w:color w:val="auto"/>
-                <w:sz w:val="24"/>
-                <w:szCs w:val="22"/>
-              </w:rPr>
-              <w:t>ge form displays a text field for the receiver that will receive the message</w:t>
-            </w:r>
-            <w:r>
-              <w:rPr>
-                <w:rFonts w:ascii="Times New Roman" w:eastAsia="Times New Roman" w:hAnsi="Times New Roman" w:cs="Times New Roman"/>
-                <w:color w:val="auto"/>
-                <w:sz w:val="24"/>
-                <w:szCs w:val="22"/>
-              </w:rPr>
-              <w:t>, the message history, typing text view, and a send button</w:t>
-            </w:r>
-            <w:r>
-              <w:rPr>
-                <w:rFonts w:ascii="Times New Roman" w:eastAsia="Times New Roman" w:hAnsi="Times New Roman" w:cs="Times New Roman"/>
-                <w:color w:val="auto"/>
-                <w:sz w:val="24"/>
-                <w:szCs w:val="22"/>
-              </w:rPr>
-              <w:t xml:space="preserve">. </w:t>
-            </w:r>
-          </w:p>
-          <w:p>
-            <w:pPr>
-              <w:pStyle w:val="Normal1"/>
-              <w:widowControl w:val="0"/>
-              <w:numPr>
-                <w:ilvl w:val="3"/>
-                <w:numId w:val="10"/>
-              </w:numPr>
-              <w:spacing w:line="240" w:lineRule="auto"/>
-              <w:rPr>
-                <w:rFonts w:ascii="Times New Roman" w:eastAsia="Times New Roman" w:hAnsi="Times New Roman" w:cs="Times New Roman"/>
-                <w:color w:val="auto"/>
-                <w:sz w:val="24"/>
-                <w:szCs w:val="22"/>
-              </w:rPr>
-            </w:pPr>
-            <w:r>
-              <w:rPr>
-                <w:rFonts w:ascii="Times New Roman" w:eastAsia="Times New Roman" w:hAnsi="Times New Roman" w:cs="Times New Roman"/>
-                <w:color w:val="auto"/>
-                <w:sz w:val="24"/>
-                <w:szCs w:val="22"/>
-              </w:rPr>
-              <w:t>Sender fills in receiver information, message contents, and will click the send button.</w:t>
-            </w:r>
-          </w:p>
-          <w:p>
-            <w:pPr>
-              <w:pStyle w:val="Normal1"/>
-              <w:widowControl w:val="0"/>
-              <w:numPr>
-                <w:ilvl w:val="3"/>
-                <w:numId w:val="10"/>
-              </w:numPr>
-              <w:spacing w:line="240" w:lineRule="auto"/>
-              <w:rPr>
-                <w:rFonts w:ascii="Times New Roman" w:eastAsia="Times New Roman" w:hAnsi="Times New Roman" w:cs="Times New Roman"/>
-                <w:color w:val="auto"/>
-                <w:sz w:val="24"/>
-                <w:szCs w:val="22"/>
-              </w:rPr>
-            </w:pPr>
-            <w:r>
-              <w:rPr>
-                <w:rFonts w:ascii="Times New Roman" w:eastAsia="Times New Roman" w:hAnsi="Times New Roman" w:cs="Times New Roman"/>
-                <w:color w:val="auto"/>
-                <w:sz w:val="24"/>
-                <w:szCs w:val="22"/>
-              </w:rPr>
-              <w:t>Receiver will receive a notification over there messaging icon on the message bar when they log into Study Bear.</w:t>
-            </w:r>
-          </w:p>
-          <w:p>
-            <w:pPr>
-              <w:pStyle w:val="Normal1"/>
-              <w:widowControl w:val="0"/>
-              <w:numPr>
-                <w:ilvl w:val="3"/>
-                <w:numId w:val="10"/>
-              </w:numPr>
-              <w:spacing w:line="240" w:lineRule="auto"/>
-              <w:rPr>
-                <w:rFonts w:ascii="Times New Roman" w:eastAsia="Times New Roman" w:hAnsi="Times New Roman" w:cs="Times New Roman"/>
-                <w:color w:val="auto"/>
-                <w:sz w:val="24"/>
-                <w:szCs w:val="22"/>
-              </w:rPr>
-            </w:pPr>
-            <w:r>
-              <w:rPr>
-                <w:rFonts w:ascii="Times New Roman" w:eastAsia="Times New Roman" w:hAnsi="Times New Roman" w:cs="Times New Roman"/>
-                <w:color w:val="auto"/>
-                <w:sz w:val="24"/>
-                <w:szCs w:val="22"/>
-              </w:rPr>
-              <w:t>Receiver clicks the messaging button to view a list of new messages. Receiver clicks messages one at a time to view their contents.</w:t>
+              <w:t>If t</w:t>
+            </w:r>
+            <w:r>
+              <w:rPr>
+                <w:rFonts w:ascii="Times New Roman" w:eastAsia="Times New Roman" w:hAnsi="Times New Roman" w:cs="Times New Roman"/>
+                <w:color w:val="auto"/>
+                <w:sz w:val="24"/>
+                <w:szCs w:val="22"/>
+              </w:rPr>
+              <w:t>h</w:t>
+            </w:r>
+            <w:r>
+              <w:rPr>
+                <w:rFonts w:ascii="Times New Roman" w:eastAsia="Times New Roman" w:hAnsi="Times New Roman" w:cs="Times New Roman"/>
+                <w:color w:val="auto"/>
+                <w:sz w:val="24"/>
+                <w:szCs w:val="22"/>
+              </w:rPr>
+              <w:t xml:space="preserve">e User selects a message thread, </w:t>
+            </w:r>
+            <w:r>
+              <w:rPr>
+                <w:rFonts w:ascii="Times New Roman" w:eastAsia="Times New Roman" w:hAnsi="Times New Roman" w:cs="Times New Roman"/>
+                <w:color w:val="auto"/>
+                <w:sz w:val="24"/>
+                <w:szCs w:val="22"/>
+              </w:rPr>
+              <w:t>Study Bear displays the messages in a text view.</w:t>
             </w:r>
           </w:p>
           <w:p>
@@ -2046,7 +2045,27 @@
                 <w:sz w:val="24"/>
                 <w:szCs w:val="22"/>
               </w:rPr>
-              <w:t xml:space="preserve">If the Sender/Receiver selects the inbox option, the inbox form is displayed. The inbox form displays a list of messages received. </w:t>
+              <w:t xml:space="preserve">If the User holds down on a message thread, the User can tap the delete the message option. If tapped, the </w:t>
+            </w:r>
+            <w:proofErr w:type="spellStart"/>
+            <w:r>
+              <w:rPr>
+                <w:rFonts w:ascii="Times New Roman" w:eastAsia="Times New Roman" w:hAnsi="Times New Roman" w:cs="Times New Roman"/>
+                <w:color w:val="auto"/>
+                <w:sz w:val="24"/>
+                <w:szCs w:val="22"/>
+              </w:rPr>
+              <w:t>DeleteMessage</w:t>
+            </w:r>
+            <w:proofErr w:type="spellEnd"/>
+            <w:r>
+              <w:rPr>
+                <w:rFonts w:ascii="Times New Roman" w:eastAsia="Times New Roman" w:hAnsi="Times New Roman" w:cs="Times New Roman"/>
+                <w:color w:val="auto"/>
+                <w:sz w:val="24"/>
+                <w:szCs w:val="22"/>
+              </w:rPr>
+              <w:t xml:space="preserve"> use case is initiated.</w:t>
             </w:r>
           </w:p>
           <w:p>
@@ -2054,7 +2073,7 @@
               <w:pStyle w:val="Normal1"/>
               <w:widowControl w:val="0"/>
               <w:numPr>
-                <w:ilvl w:val="3"/>
+                <w:ilvl w:val="1"/>
                 <w:numId w:val="10"/>
               </w:numPr>
               <w:spacing w:line="240" w:lineRule="auto"/>
@@ -2072,7 +2091,25 @@
                 <w:sz w:val="24"/>
                 <w:szCs w:val="22"/>
               </w:rPr>
-              <w:t>The Sender/Receiver can select a message to view its contents, or hold down on the message to delete. (Storage or one time messages?)</w:t>
+              <w:t xml:space="preserve">If User clicks the outbox button, </w:t>
+            </w:r>
+            <w:r>
+              <w:rPr>
+                <w:rFonts w:ascii="Times New Roman" w:eastAsia="Times New Roman" w:hAnsi="Times New Roman" w:cs="Times New Roman"/>
+                <w:color w:val="auto"/>
+                <w:sz w:val="24"/>
+                <w:szCs w:val="22"/>
+              </w:rPr>
+              <w:t xml:space="preserve">Study Bear displays a list of </w:t>
+            </w:r>
+            <w:r>
+              <w:rPr>
+                <w:rFonts w:ascii="Times New Roman" w:eastAsia="Times New Roman" w:hAnsi="Times New Roman" w:cs="Times New Roman"/>
+                <w:color w:val="auto"/>
+                <w:sz w:val="24"/>
+                <w:szCs w:val="22"/>
+              </w:rPr>
+              <w:t>messages sent to other Users.</w:t>
             </w:r>
           </w:p>
           <w:p>
@@ -2098,7 +2135,71 @@
                 <w:sz w:val="24"/>
                 <w:szCs w:val="22"/>
               </w:rPr>
-              <w:t>If the Sender/Receiver selects the outbox option, the outbox form is displayed (we can generalize the messaging form). The outbox form displays a list of messages sent.</w:t>
+              <w:t>If t</w:t>
+            </w:r>
+            <w:r>
+              <w:rPr>
+                <w:rFonts w:ascii="Times New Roman" w:eastAsia="Times New Roman" w:hAnsi="Times New Roman" w:cs="Times New Roman"/>
+                <w:color w:val="auto"/>
+                <w:sz w:val="24"/>
+                <w:szCs w:val="22"/>
+              </w:rPr>
+              <w:t xml:space="preserve">he User selects a message, </w:t>
+            </w:r>
+            <w:r>
+              <w:rPr>
+                <w:rFonts w:ascii="Times New Roman" w:eastAsia="Times New Roman" w:hAnsi="Times New Roman" w:cs="Times New Roman"/>
+                <w:color w:val="auto"/>
+                <w:sz w:val="24"/>
+                <w:szCs w:val="22"/>
+              </w:rPr>
+              <w:t>Study Bear displays the messages in a text view.</w:t>
+            </w:r>
+          </w:p>
+          <w:p>
+            <w:pPr>
+              <w:pStyle w:val="Normal1"/>
+              <w:widowControl w:val="0"/>
+              <w:numPr>
+                <w:ilvl w:val="2"/>
+                <w:numId w:val="10"/>
+              </w:numPr>
+              <w:spacing w:line="240" w:lineRule="auto"/>
+              <w:rPr>
+                <w:rFonts w:ascii="Times New Roman" w:eastAsia="Times New Roman" w:hAnsi="Times New Roman" w:cs="Times New Roman"/>
+                <w:color w:val="auto"/>
+                <w:sz w:val="24"/>
+                <w:szCs w:val="22"/>
+              </w:rPr>
+            </w:pPr>
+            <w:r>
+              <w:rPr>
+                <w:rFonts w:ascii="Times New Roman" w:eastAsia="Times New Roman" w:hAnsi="Times New Roman" w:cs="Times New Roman"/>
+                <w:color w:val="auto"/>
+                <w:sz w:val="24"/>
+                <w:szCs w:val="22"/>
+              </w:rPr>
+              <w:t xml:space="preserve">If the User holds down on a message thread, the User can tap the delete the message option. If tapped, the </w:t>
+            </w:r>
+            <w:proofErr w:type="spellStart"/>
+            <w:r>
+              <w:rPr>
+                <w:rFonts w:ascii="Times New Roman" w:eastAsia="Times New Roman" w:hAnsi="Times New Roman" w:cs="Times New Roman"/>
+                <w:color w:val="auto"/>
+                <w:sz w:val="24"/>
+                <w:szCs w:val="22"/>
+              </w:rPr>
+              <w:t>DeleteMessage</w:t>
+            </w:r>
+            <w:proofErr w:type="spellEnd"/>
+            <w:r>
+              <w:rPr>
+                <w:rFonts w:ascii="Times New Roman" w:eastAsia="Times New Roman" w:hAnsi="Times New Roman" w:cs="Times New Roman"/>
+                <w:color w:val="auto"/>
+                <w:sz w:val="24"/>
+                <w:szCs w:val="22"/>
+              </w:rPr>
+              <w:t xml:space="preserve"> use case is initiated.</w:t>
             </w:r>
           </w:p>
           <w:p>
@@ -2124,25 +2225,27 @@
                 <w:sz w:val="24"/>
                 <w:szCs w:val="22"/>
               </w:rPr>
-              <w:t xml:space="preserve">If use case is initiated from the </w:t>
-            </w:r>
-            <w:r>
-              <w:rPr>
-                <w:rFonts w:ascii="Times New Roman" w:eastAsia="Times New Roman" w:hAnsi="Times New Roman" w:cs="Times New Roman"/>
-                <w:color w:val="auto"/>
-                <w:sz w:val="24"/>
-                <w:szCs w:val="22"/>
-              </w:rPr>
-              <w:t>Receiver’s profile, the compose message form (possible separate use case) is displayed to the Sender.</w:t>
-            </w:r>
-            <w:r>
-              <w:rPr>
-                <w:rFonts w:ascii="Times New Roman" w:eastAsia="Times New Roman" w:hAnsi="Times New Roman" w:cs="Times New Roman"/>
-                <w:color w:val="auto"/>
-                <w:sz w:val="24"/>
-                <w:szCs w:val="22"/>
-              </w:rPr>
-              <w:t xml:space="preserve"> </w:t>
+              <w:t xml:space="preserve">If User clicks the compose message button, the </w:t>
+            </w:r>
+            <w:proofErr w:type="spellStart"/>
+            <w:r>
+              <w:rPr>
+                <w:rFonts w:ascii="Times New Roman" w:eastAsia="Times New Roman" w:hAnsi="Times New Roman" w:cs="Times New Roman"/>
+                <w:color w:val="auto"/>
+                <w:sz w:val="24"/>
+                <w:szCs w:val="22"/>
+              </w:rPr>
+              <w:t>ComposeMessage</w:t>
+            </w:r>
+            <w:proofErr w:type="spellEnd"/>
+            <w:r>
+              <w:rPr>
+                <w:rFonts w:ascii="Times New Roman" w:eastAsia="Times New Roman" w:hAnsi="Times New Roman" w:cs="Times New Roman"/>
+                <w:color w:val="auto"/>
+                <w:sz w:val="24"/>
+                <w:szCs w:val="22"/>
+              </w:rPr>
+              <w:t xml:space="preserve"> use case is initiated.</w:t>
             </w:r>
           </w:p>
           <w:p>
@@ -2150,6 +2253,7 @@
               <w:pStyle w:val="Normal1"/>
               <w:widowControl w:val="0"/>
               <w:spacing w:line="240" w:lineRule="auto"/>
+              <w:ind w:left="1440"/>
               <w:rPr>
                 <w:rFonts w:ascii="Times New Roman" w:eastAsia="Times New Roman" w:hAnsi="Times New Roman" w:cs="Times New Roman"/>
                 <w:color w:val="auto"/>
@@ -2232,7 +2336,23 @@
                 <w:sz w:val="24"/>
                 <w:szCs w:val="22"/>
               </w:rPr>
-              <w:t>Sender/Receiver is at the main messaging form</w:t>
+              <w:t>User</w:t>
+            </w:r>
+            <w:r>
+              <w:rPr>
+                <w:rFonts w:ascii="Times New Roman" w:hAnsi="Times New Roman"/>
+                <w:sz w:val="24"/>
+                <w:szCs w:val="22"/>
+              </w:rPr>
+              <w:t xml:space="preserve"> is at </w:t>
+            </w:r>
+            <w:r>
+              <w:rPr>
+                <w:rFonts w:ascii="Times New Roman" w:hAnsi="Times New Roman"/>
+                <w:sz w:val="24"/>
+                <w:szCs w:val="22"/>
+              </w:rPr>
+              <w:t>a screen that contains the menu bar</w:t>
             </w:r>
           </w:p>
         </w:tc>
@@ -2311,10 +2431,1916 @@
                 <w:szCs w:val="22"/>
                 <w:lang w:eastAsia="ja-JP"/>
               </w:rPr>
-              <w:t>Sender/Receiver is at their profile screen</w:t>
-            </w:r>
-            <w:bookmarkStart w:id="1" w:name="_GoBack"/>
-            <w:bookmarkEnd w:id="1"/>
+              <w:t>User is at a screen that is not within messaging</w:t>
+            </w:r>
+          </w:p>
+        </w:tc>
+      </w:tr>
+      <w:tr>
+        <w:trPr>
+          <w:trHeight w:val="517"/>
+        </w:trPr>
+        <w:tc>
+          <w:tcPr>
+            <w:tcW w:w="1966" w:type="dxa"/>
+            <w:tcBorders>
+              <w:top w:val="single" w:sz="4" w:space="0" w:color="auto"/>
+              <w:left w:val="nil"/>
+              <w:bottom w:val="single" w:sz="4" w:space="0" w:color="auto"/>
+              <w:right w:val="nil"/>
+            </w:tcBorders>
+          </w:tcPr>
+          <w:p>
+            <w:pPr>
+              <w:rPr>
+                <w:rFonts w:ascii="Times New Roman" w:hAnsi="Times New Roman"/>
+                <w:i/>
+                <w:sz w:val="24"/>
+                <w:szCs w:val="22"/>
+                <w:lang w:eastAsia="ja-JP"/>
+              </w:rPr>
+            </w:pPr>
+            <w:r>
+              <w:rPr>
+                <w:rFonts w:ascii="Times New Roman" w:hAnsi="Times New Roman"/>
+                <w:i/>
+                <w:sz w:val="24"/>
+                <w:szCs w:val="22"/>
+              </w:rPr>
+              <w:t>Quality</w:t>
+            </w:r>
+          </w:p>
+          <w:p>
+            <w:pPr>
+              <w:rPr>
+                <w:rFonts w:ascii="Times New Roman" w:hAnsi="Times New Roman"/>
+                <w:i/>
+                <w:sz w:val="24"/>
+                <w:szCs w:val="22"/>
+                <w:lang w:eastAsia="ja-JP"/>
+              </w:rPr>
+            </w:pPr>
+            <w:r>
+              <w:rPr>
+                <w:rFonts w:ascii="Times New Roman" w:hAnsi="Times New Roman"/>
+                <w:i/>
+                <w:sz w:val="24"/>
+                <w:szCs w:val="22"/>
+              </w:rPr>
+              <w:t>requirements</w:t>
+            </w:r>
+          </w:p>
+        </w:tc>
+        <w:tc>
+          <w:tcPr>
+            <w:tcW w:w="7158" w:type="dxa"/>
+            <w:tcBorders>
+              <w:top w:val="single" w:sz="4" w:space="0" w:color="auto"/>
+              <w:left w:val="nil"/>
+              <w:bottom w:val="single" w:sz="4" w:space="0" w:color="auto"/>
+              <w:right w:val="nil"/>
+            </w:tcBorders>
+          </w:tcPr>
+          <w:p>
+            <w:pPr>
+              <w:numPr>
+                <w:ilvl w:val="0"/>
+                <w:numId w:val="4"/>
+              </w:numPr>
+              <w:rPr>
+                <w:rFonts w:ascii="Times New Roman" w:hAnsi="Times New Roman"/>
+                <w:sz w:val="24"/>
+                <w:szCs w:val="22"/>
+                <w:lang w:eastAsia="ja-JP"/>
+              </w:rPr>
+            </w:pPr>
+          </w:p>
+        </w:tc>
+      </w:tr>
+    </w:tbl>
+    <w:p/>
+    <w:p>
+      <w:bookmarkStart w:id="1" w:name="_GoBack"/>
+      <w:bookmarkEnd w:id="1"/>
+    </w:p>
+    <w:tbl>
+      <w:tblPr>
+        <w:tblW w:w="0" w:type="auto"/>
+        <w:tblBorders>
+          <w:top w:val="single" w:sz="4" w:space="0" w:color="auto"/>
+          <w:bottom w:val="single" w:sz="4" w:space="0" w:color="auto"/>
+          <w:insideH w:val="single" w:sz="4" w:space="0" w:color="auto"/>
+        </w:tblBorders>
+        <w:tblLook w:val="01E0" w:firstRow="1" w:lastRow="1" w:firstColumn="1" w:lastColumn="1" w:noHBand="0" w:noVBand="0"/>
+      </w:tblPr>
+      <w:tblGrid>
+        <w:gridCol w:w="1966"/>
+        <w:gridCol w:w="7158"/>
+      </w:tblGrid>
+      <w:tr>
+        <w:trPr>
+          <w:trHeight w:val="241"/>
+        </w:trPr>
+        <w:tc>
+          <w:tcPr>
+            <w:tcW w:w="1966" w:type="dxa"/>
+            <w:tcBorders>
+              <w:top w:val="single" w:sz="4" w:space="0" w:color="auto"/>
+              <w:left w:val="nil"/>
+              <w:bottom w:val="single" w:sz="4" w:space="0" w:color="auto"/>
+              <w:right w:val="nil"/>
+            </w:tcBorders>
+          </w:tcPr>
+          <w:p>
+            <w:pPr>
+              <w:rPr>
+                <w:rFonts w:ascii="Times New Roman" w:hAnsi="Times New Roman"/>
+                <w:i/>
+                <w:sz w:val="24"/>
+                <w:szCs w:val="22"/>
+                <w:lang w:eastAsia="ja-JP"/>
+              </w:rPr>
+            </w:pPr>
+            <w:r>
+              <w:rPr>
+                <w:rFonts w:ascii="Times New Roman" w:hAnsi="Times New Roman"/>
+                <w:sz w:val="24"/>
+              </w:rPr>
+              <w:br w:type="page"/>
+            </w:r>
+            <w:r>
+              <w:rPr>
+                <w:rFonts w:ascii="Times New Roman" w:hAnsi="Times New Roman"/>
+                <w:i/>
+                <w:sz w:val="24"/>
+                <w:szCs w:val="22"/>
+              </w:rPr>
+              <w:t>Use case name</w:t>
+            </w:r>
+          </w:p>
+        </w:tc>
+        <w:tc>
+          <w:tcPr>
+            <w:tcW w:w="7158" w:type="dxa"/>
+            <w:tcBorders>
+              <w:top w:val="single" w:sz="4" w:space="0" w:color="auto"/>
+              <w:left w:val="nil"/>
+              <w:bottom w:val="single" w:sz="4" w:space="0" w:color="auto"/>
+              <w:right w:val="nil"/>
+            </w:tcBorders>
+          </w:tcPr>
+          <w:p>
+            <w:pPr>
+              <w:rPr>
+                <w:rFonts w:ascii="Times New Roman" w:hAnsi="Times New Roman"/>
+                <w:sz w:val="24"/>
+                <w:szCs w:val="22"/>
+                <w:lang w:eastAsia="ja-JP"/>
+              </w:rPr>
+            </w:pPr>
+            <w:proofErr w:type="spellStart"/>
+            <w:r>
+              <w:rPr>
+                <w:rFonts w:ascii="Times New Roman" w:hAnsi="Times New Roman"/>
+                <w:sz w:val="24"/>
+                <w:szCs w:val="22"/>
+              </w:rPr>
+              <w:t>Delete</w:t>
+            </w:r>
+            <w:r>
+              <w:rPr>
+                <w:rFonts w:ascii="Times New Roman" w:hAnsi="Times New Roman"/>
+                <w:sz w:val="24"/>
+                <w:szCs w:val="22"/>
+              </w:rPr>
+              <w:t>Message</w:t>
+            </w:r>
+            <w:proofErr w:type="spellEnd"/>
+          </w:p>
+        </w:tc>
+      </w:tr>
+      <w:tr>
+        <w:trPr>
+          <w:trHeight w:val="534"/>
+        </w:trPr>
+        <w:tc>
+          <w:tcPr>
+            <w:tcW w:w="1966" w:type="dxa"/>
+            <w:tcBorders>
+              <w:top w:val="single" w:sz="4" w:space="0" w:color="auto"/>
+              <w:left w:val="nil"/>
+              <w:bottom w:val="single" w:sz="4" w:space="0" w:color="auto"/>
+              <w:right w:val="nil"/>
+            </w:tcBorders>
+          </w:tcPr>
+          <w:p>
+            <w:pPr>
+              <w:rPr>
+                <w:rFonts w:ascii="Times New Roman" w:hAnsi="Times New Roman"/>
+                <w:i/>
+                <w:sz w:val="24"/>
+                <w:szCs w:val="22"/>
+                <w:lang w:eastAsia="ja-JP"/>
+              </w:rPr>
+            </w:pPr>
+            <w:r>
+              <w:rPr>
+                <w:rFonts w:ascii="Times New Roman" w:hAnsi="Times New Roman"/>
+                <w:i/>
+                <w:sz w:val="24"/>
+                <w:szCs w:val="22"/>
+              </w:rPr>
+              <w:t xml:space="preserve">Participating </w:t>
+            </w:r>
+          </w:p>
+          <w:p>
+            <w:pPr>
+              <w:rPr>
+                <w:rFonts w:ascii="Times New Roman" w:hAnsi="Times New Roman"/>
+                <w:i/>
+                <w:sz w:val="24"/>
+                <w:szCs w:val="22"/>
+                <w:lang w:eastAsia="ja-JP"/>
+              </w:rPr>
+            </w:pPr>
+            <w:r>
+              <w:rPr>
+                <w:rFonts w:ascii="Times New Roman" w:hAnsi="Times New Roman"/>
+                <w:i/>
+                <w:sz w:val="24"/>
+                <w:szCs w:val="22"/>
+              </w:rPr>
+              <w:t>actors</w:t>
+            </w:r>
+          </w:p>
+        </w:tc>
+        <w:tc>
+          <w:tcPr>
+            <w:tcW w:w="7158" w:type="dxa"/>
+            <w:tcBorders>
+              <w:top w:val="single" w:sz="4" w:space="0" w:color="auto"/>
+              <w:left w:val="nil"/>
+              <w:bottom w:val="single" w:sz="4" w:space="0" w:color="auto"/>
+              <w:right w:val="nil"/>
+            </w:tcBorders>
+          </w:tcPr>
+          <w:p>
+            <w:pPr>
+              <w:rPr>
+                <w:rFonts w:ascii="Times New Roman" w:hAnsi="Times New Roman"/>
+                <w:sz w:val="24"/>
+                <w:szCs w:val="22"/>
+                <w:lang w:eastAsia="ja-JP"/>
+              </w:rPr>
+            </w:pPr>
+            <w:r>
+              <w:rPr>
+                <w:rFonts w:ascii="Times New Roman" w:hAnsi="Times New Roman"/>
+                <w:sz w:val="24"/>
+                <w:szCs w:val="22"/>
+              </w:rPr>
+              <w:t>Student (User)</w:t>
+            </w:r>
+          </w:p>
+          <w:p>
+            <w:pPr>
+              <w:rPr>
+                <w:rFonts w:ascii="Times New Roman" w:hAnsi="Times New Roman"/>
+                <w:sz w:val="24"/>
+                <w:szCs w:val="22"/>
+                <w:lang w:eastAsia="ja-JP"/>
+              </w:rPr>
+            </w:pPr>
+          </w:p>
+        </w:tc>
+      </w:tr>
+      <w:tr>
+        <w:trPr>
+          <w:trHeight w:val="1051"/>
+        </w:trPr>
+        <w:tc>
+          <w:tcPr>
+            <w:tcW w:w="1966" w:type="dxa"/>
+            <w:tcBorders>
+              <w:top w:val="single" w:sz="4" w:space="0" w:color="auto"/>
+              <w:left w:val="nil"/>
+              <w:bottom w:val="single" w:sz="4" w:space="0" w:color="auto"/>
+              <w:right w:val="nil"/>
+            </w:tcBorders>
+          </w:tcPr>
+          <w:p>
+            <w:pPr>
+              <w:rPr>
+                <w:rFonts w:ascii="Times New Roman" w:hAnsi="Times New Roman"/>
+                <w:i/>
+                <w:sz w:val="24"/>
+                <w:szCs w:val="22"/>
+                <w:lang w:eastAsia="ja-JP"/>
+              </w:rPr>
+            </w:pPr>
+            <w:r>
+              <w:rPr>
+                <w:rFonts w:ascii="Times New Roman" w:hAnsi="Times New Roman"/>
+                <w:i/>
+                <w:sz w:val="24"/>
+                <w:szCs w:val="22"/>
+              </w:rPr>
+              <w:t>Flow of events</w:t>
+            </w:r>
+          </w:p>
+        </w:tc>
+        <w:tc>
+          <w:tcPr>
+            <w:tcW w:w="7158" w:type="dxa"/>
+            <w:tcBorders>
+              <w:top w:val="single" w:sz="4" w:space="0" w:color="auto"/>
+              <w:left w:val="nil"/>
+              <w:bottom w:val="single" w:sz="4" w:space="0" w:color="auto"/>
+              <w:right w:val="nil"/>
+            </w:tcBorders>
+          </w:tcPr>
+          <w:p>
+            <w:pPr>
+              <w:pStyle w:val="Normal1"/>
+              <w:widowControl w:val="0"/>
+              <w:numPr>
+                <w:ilvl w:val="0"/>
+                <w:numId w:val="11"/>
+              </w:numPr>
+              <w:spacing w:line="240" w:lineRule="auto"/>
+              <w:rPr>
+                <w:rFonts w:ascii="Times New Roman" w:eastAsia="Times New Roman" w:hAnsi="Times New Roman" w:cs="Times New Roman"/>
+                <w:color w:val="auto"/>
+                <w:sz w:val="24"/>
+                <w:szCs w:val="22"/>
+              </w:rPr>
+            </w:pPr>
+            <w:r>
+              <w:rPr>
+                <w:rFonts w:ascii="Times New Roman" w:eastAsia="Times New Roman" w:hAnsi="Times New Roman" w:cs="Times New Roman"/>
+                <w:color w:val="auto"/>
+                <w:sz w:val="24"/>
+                <w:szCs w:val="22"/>
+              </w:rPr>
+              <w:t>User initiates use case by holding down on a message in the inbox or outbox.</w:t>
+            </w:r>
+          </w:p>
+          <w:p>
+            <w:pPr>
+              <w:pStyle w:val="Normal1"/>
+              <w:widowControl w:val="0"/>
+              <w:numPr>
+                <w:ilvl w:val="0"/>
+                <w:numId w:val="11"/>
+              </w:numPr>
+              <w:spacing w:line="240" w:lineRule="auto"/>
+              <w:rPr>
+                <w:rFonts w:ascii="Times New Roman" w:eastAsia="Times New Roman" w:hAnsi="Times New Roman" w:cs="Times New Roman"/>
+                <w:color w:val="auto"/>
+                <w:sz w:val="24"/>
+                <w:szCs w:val="22"/>
+              </w:rPr>
+            </w:pPr>
+            <w:r>
+              <w:rPr>
+                <w:rFonts w:ascii="Times New Roman" w:eastAsia="Times New Roman" w:hAnsi="Times New Roman" w:cs="Times New Roman"/>
+                <w:color w:val="auto"/>
+                <w:sz w:val="24"/>
+                <w:szCs w:val="22"/>
+              </w:rPr>
+              <w:t>Study Bear displays a delete message button.</w:t>
+            </w:r>
+          </w:p>
+          <w:p>
+            <w:pPr>
+              <w:pStyle w:val="Normal1"/>
+              <w:widowControl w:val="0"/>
+              <w:numPr>
+                <w:ilvl w:val="0"/>
+                <w:numId w:val="11"/>
+              </w:numPr>
+              <w:spacing w:line="240" w:lineRule="auto"/>
+              <w:rPr>
+                <w:rFonts w:ascii="Times New Roman" w:eastAsia="Times New Roman" w:hAnsi="Times New Roman" w:cs="Times New Roman"/>
+                <w:color w:val="auto"/>
+                <w:sz w:val="24"/>
+                <w:szCs w:val="22"/>
+              </w:rPr>
+            </w:pPr>
+            <w:r>
+              <w:rPr>
+                <w:rFonts w:ascii="Times New Roman" w:eastAsia="Times New Roman" w:hAnsi="Times New Roman" w:cs="Times New Roman"/>
+                <w:color w:val="auto"/>
+                <w:sz w:val="24"/>
+                <w:szCs w:val="22"/>
+              </w:rPr>
+              <w:t>User clicks the delete message button.</w:t>
+            </w:r>
+          </w:p>
+          <w:p>
+            <w:pPr>
+              <w:pStyle w:val="Normal1"/>
+              <w:widowControl w:val="0"/>
+              <w:numPr>
+                <w:ilvl w:val="0"/>
+                <w:numId w:val="11"/>
+              </w:numPr>
+              <w:spacing w:line="240" w:lineRule="auto"/>
+              <w:rPr>
+                <w:rFonts w:ascii="Times New Roman" w:eastAsia="Times New Roman" w:hAnsi="Times New Roman" w:cs="Times New Roman"/>
+                <w:color w:val="auto"/>
+                <w:sz w:val="24"/>
+                <w:szCs w:val="22"/>
+              </w:rPr>
+            </w:pPr>
+            <w:r>
+              <w:rPr>
+                <w:rFonts w:ascii="Times New Roman" w:eastAsia="Times New Roman" w:hAnsi="Times New Roman" w:cs="Times New Roman"/>
+                <w:color w:val="auto"/>
+                <w:sz w:val="24"/>
+                <w:szCs w:val="22"/>
+              </w:rPr>
+              <w:t>Study Bear sends a delete message request to the server.</w:t>
+            </w:r>
+          </w:p>
+          <w:p>
+            <w:pPr>
+              <w:pStyle w:val="Normal1"/>
+              <w:widowControl w:val="0"/>
+              <w:numPr>
+                <w:ilvl w:val="0"/>
+                <w:numId w:val="11"/>
+              </w:numPr>
+              <w:spacing w:line="240" w:lineRule="auto"/>
+              <w:rPr>
+                <w:rFonts w:ascii="Times New Roman" w:eastAsia="Times New Roman" w:hAnsi="Times New Roman" w:cs="Times New Roman"/>
+                <w:color w:val="auto"/>
+                <w:sz w:val="24"/>
+                <w:szCs w:val="22"/>
+              </w:rPr>
+            </w:pPr>
+            <w:r>
+              <w:rPr>
+                <w:rFonts w:ascii="Times New Roman" w:eastAsia="Times New Roman" w:hAnsi="Times New Roman" w:cs="Times New Roman"/>
+                <w:color w:val="auto"/>
+                <w:sz w:val="24"/>
+                <w:szCs w:val="22"/>
+              </w:rPr>
+              <w:t>Server deletes messages from data store and returns list of remaining messages.</w:t>
+            </w:r>
+          </w:p>
+        </w:tc>
+      </w:tr>
+      <w:tr>
+        <w:trPr>
+          <w:trHeight w:val="258"/>
+        </w:trPr>
+        <w:tc>
+          <w:tcPr>
+            <w:tcW w:w="1966" w:type="dxa"/>
+            <w:tcBorders>
+              <w:top w:val="single" w:sz="4" w:space="0" w:color="auto"/>
+              <w:left w:val="nil"/>
+              <w:bottom w:val="single" w:sz="4" w:space="0" w:color="auto"/>
+              <w:right w:val="nil"/>
+            </w:tcBorders>
+          </w:tcPr>
+          <w:p>
+            <w:pPr>
+              <w:rPr>
+                <w:rFonts w:ascii="Times New Roman" w:hAnsi="Times New Roman"/>
+                <w:i/>
+                <w:sz w:val="24"/>
+                <w:szCs w:val="22"/>
+                <w:lang w:eastAsia="ja-JP"/>
+              </w:rPr>
+            </w:pPr>
+            <w:r>
+              <w:rPr>
+                <w:rFonts w:ascii="Times New Roman" w:hAnsi="Times New Roman"/>
+                <w:i/>
+                <w:sz w:val="24"/>
+                <w:szCs w:val="22"/>
+              </w:rPr>
+              <w:t>Entry condition</w:t>
+            </w:r>
+          </w:p>
+        </w:tc>
+        <w:tc>
+          <w:tcPr>
+            <w:tcW w:w="7158" w:type="dxa"/>
+            <w:tcBorders>
+              <w:top w:val="single" w:sz="4" w:space="0" w:color="auto"/>
+              <w:left w:val="nil"/>
+              <w:bottom w:val="single" w:sz="4" w:space="0" w:color="auto"/>
+              <w:right w:val="nil"/>
+            </w:tcBorders>
+          </w:tcPr>
+          <w:p>
+            <w:pPr>
+              <w:numPr>
+                <w:ilvl w:val="0"/>
+                <w:numId w:val="2"/>
+              </w:numPr>
+              <w:rPr>
+                <w:rFonts w:ascii="Times New Roman" w:hAnsi="Times New Roman"/>
+                <w:sz w:val="24"/>
+                <w:szCs w:val="22"/>
+                <w:lang w:eastAsia="ja-JP"/>
+              </w:rPr>
+            </w:pPr>
+            <w:r>
+              <w:rPr>
+                <w:rFonts w:ascii="Times New Roman" w:hAnsi="Times New Roman"/>
+                <w:sz w:val="24"/>
+                <w:szCs w:val="22"/>
+              </w:rPr>
+              <w:t>Study Bear is displaying a list of messages</w:t>
+            </w:r>
+          </w:p>
+        </w:tc>
+      </w:tr>
+      <w:tr>
+        <w:trPr>
+          <w:trHeight w:val="241"/>
+        </w:trPr>
+        <w:tc>
+          <w:tcPr>
+            <w:tcW w:w="1966" w:type="dxa"/>
+            <w:tcBorders>
+              <w:top w:val="single" w:sz="4" w:space="0" w:color="auto"/>
+              <w:left w:val="nil"/>
+              <w:bottom w:val="single" w:sz="4" w:space="0" w:color="auto"/>
+              <w:right w:val="nil"/>
+            </w:tcBorders>
+          </w:tcPr>
+          <w:p>
+            <w:pPr>
+              <w:rPr>
+                <w:rFonts w:ascii="Times New Roman" w:hAnsi="Times New Roman"/>
+                <w:i/>
+                <w:sz w:val="24"/>
+                <w:szCs w:val="22"/>
+                <w:lang w:eastAsia="ja-JP"/>
+              </w:rPr>
+            </w:pPr>
+            <w:r>
+              <w:rPr>
+                <w:rFonts w:ascii="Times New Roman" w:hAnsi="Times New Roman"/>
+                <w:i/>
+                <w:sz w:val="24"/>
+                <w:szCs w:val="22"/>
+              </w:rPr>
+              <w:t>Exit condition</w:t>
+            </w:r>
+          </w:p>
+        </w:tc>
+        <w:tc>
+          <w:tcPr>
+            <w:tcW w:w="7158" w:type="dxa"/>
+            <w:tcBorders>
+              <w:top w:val="single" w:sz="4" w:space="0" w:color="auto"/>
+              <w:left w:val="nil"/>
+              <w:bottom w:val="single" w:sz="4" w:space="0" w:color="auto"/>
+              <w:right w:val="nil"/>
+            </w:tcBorders>
+          </w:tcPr>
+          <w:p>
+            <w:pPr>
+              <w:numPr>
+                <w:ilvl w:val="0"/>
+                <w:numId w:val="3"/>
+              </w:numPr>
+              <w:rPr>
+                <w:rFonts w:ascii="Times New Roman" w:hAnsi="Times New Roman"/>
+                <w:sz w:val="24"/>
+                <w:szCs w:val="22"/>
+                <w:lang w:eastAsia="ja-JP"/>
+              </w:rPr>
+            </w:pPr>
+            <w:r>
+              <w:rPr>
+                <w:rFonts w:ascii="Times New Roman" w:hAnsi="Times New Roman"/>
+                <w:sz w:val="24"/>
+                <w:szCs w:val="22"/>
+              </w:rPr>
+              <w:t>Study Bear is displaying a list of messages</w:t>
+            </w:r>
+          </w:p>
+        </w:tc>
+      </w:tr>
+      <w:tr>
+        <w:trPr>
+          <w:trHeight w:val="517"/>
+        </w:trPr>
+        <w:tc>
+          <w:tcPr>
+            <w:tcW w:w="1966" w:type="dxa"/>
+            <w:tcBorders>
+              <w:top w:val="single" w:sz="4" w:space="0" w:color="auto"/>
+              <w:left w:val="nil"/>
+              <w:bottom w:val="single" w:sz="4" w:space="0" w:color="auto"/>
+              <w:right w:val="nil"/>
+            </w:tcBorders>
+          </w:tcPr>
+          <w:p>
+            <w:pPr>
+              <w:rPr>
+                <w:rFonts w:ascii="Times New Roman" w:hAnsi="Times New Roman"/>
+                <w:i/>
+                <w:sz w:val="24"/>
+                <w:szCs w:val="22"/>
+                <w:lang w:eastAsia="ja-JP"/>
+              </w:rPr>
+            </w:pPr>
+            <w:r>
+              <w:rPr>
+                <w:rFonts w:ascii="Times New Roman" w:hAnsi="Times New Roman"/>
+                <w:i/>
+                <w:sz w:val="24"/>
+                <w:szCs w:val="22"/>
+              </w:rPr>
+              <w:t>Quality</w:t>
+            </w:r>
+          </w:p>
+          <w:p>
+            <w:pPr>
+              <w:rPr>
+                <w:rFonts w:ascii="Times New Roman" w:hAnsi="Times New Roman"/>
+                <w:i/>
+                <w:sz w:val="24"/>
+                <w:szCs w:val="22"/>
+                <w:lang w:eastAsia="ja-JP"/>
+              </w:rPr>
+            </w:pPr>
+            <w:r>
+              <w:rPr>
+                <w:rFonts w:ascii="Times New Roman" w:hAnsi="Times New Roman"/>
+                <w:i/>
+                <w:sz w:val="24"/>
+                <w:szCs w:val="22"/>
+              </w:rPr>
+              <w:t>requirements</w:t>
+            </w:r>
+          </w:p>
+        </w:tc>
+        <w:tc>
+          <w:tcPr>
+            <w:tcW w:w="7158" w:type="dxa"/>
+            <w:tcBorders>
+              <w:top w:val="single" w:sz="4" w:space="0" w:color="auto"/>
+              <w:left w:val="nil"/>
+              <w:bottom w:val="single" w:sz="4" w:space="0" w:color="auto"/>
+              <w:right w:val="nil"/>
+            </w:tcBorders>
+          </w:tcPr>
+          <w:p>
+            <w:pPr>
+              <w:numPr>
+                <w:ilvl w:val="0"/>
+                <w:numId w:val="4"/>
+              </w:numPr>
+              <w:rPr>
+                <w:rFonts w:ascii="Times New Roman" w:hAnsi="Times New Roman"/>
+                <w:sz w:val="24"/>
+                <w:szCs w:val="22"/>
+                <w:lang w:eastAsia="ja-JP"/>
+              </w:rPr>
+            </w:pPr>
+          </w:p>
+        </w:tc>
+      </w:tr>
+    </w:tbl>
+    <w:p/>
+    <w:p/>
+    <w:tbl>
+      <w:tblPr>
+        <w:tblW w:w="0" w:type="auto"/>
+        <w:tblBorders>
+          <w:top w:val="single" w:sz="4" w:space="0" w:color="auto"/>
+          <w:bottom w:val="single" w:sz="4" w:space="0" w:color="auto"/>
+          <w:insideH w:val="single" w:sz="4" w:space="0" w:color="auto"/>
+        </w:tblBorders>
+        <w:tblLook w:val="01E0" w:firstRow="1" w:lastRow="1" w:firstColumn="1" w:lastColumn="1" w:noHBand="0" w:noVBand="0"/>
+      </w:tblPr>
+      <w:tblGrid>
+        <w:gridCol w:w="1966"/>
+        <w:gridCol w:w="7158"/>
+      </w:tblGrid>
+      <w:tr>
+        <w:trPr>
+          <w:trHeight w:val="241"/>
+        </w:trPr>
+        <w:tc>
+          <w:tcPr>
+            <w:tcW w:w="1966" w:type="dxa"/>
+            <w:tcBorders>
+              <w:top w:val="single" w:sz="4" w:space="0" w:color="auto"/>
+              <w:left w:val="nil"/>
+              <w:bottom w:val="single" w:sz="4" w:space="0" w:color="auto"/>
+              <w:right w:val="nil"/>
+            </w:tcBorders>
+          </w:tcPr>
+          <w:p>
+            <w:pPr>
+              <w:rPr>
+                <w:rFonts w:ascii="Times New Roman" w:hAnsi="Times New Roman"/>
+                <w:i/>
+                <w:sz w:val="24"/>
+                <w:szCs w:val="22"/>
+                <w:lang w:eastAsia="ja-JP"/>
+              </w:rPr>
+            </w:pPr>
+            <w:r>
+              <w:rPr>
+                <w:rFonts w:ascii="Times New Roman" w:hAnsi="Times New Roman"/>
+                <w:sz w:val="24"/>
+              </w:rPr>
+              <w:br w:type="page"/>
+            </w:r>
+            <w:r>
+              <w:rPr>
+                <w:rFonts w:ascii="Times New Roman" w:hAnsi="Times New Roman"/>
+                <w:i/>
+                <w:sz w:val="24"/>
+                <w:szCs w:val="22"/>
+              </w:rPr>
+              <w:t>Use case name</w:t>
+            </w:r>
+          </w:p>
+        </w:tc>
+        <w:tc>
+          <w:tcPr>
+            <w:tcW w:w="7158" w:type="dxa"/>
+            <w:tcBorders>
+              <w:top w:val="single" w:sz="4" w:space="0" w:color="auto"/>
+              <w:left w:val="nil"/>
+              <w:bottom w:val="single" w:sz="4" w:space="0" w:color="auto"/>
+              <w:right w:val="nil"/>
+            </w:tcBorders>
+          </w:tcPr>
+          <w:p>
+            <w:pPr>
+              <w:rPr>
+                <w:rFonts w:ascii="Times New Roman" w:hAnsi="Times New Roman"/>
+                <w:sz w:val="24"/>
+                <w:szCs w:val="22"/>
+                <w:lang w:eastAsia="ja-JP"/>
+              </w:rPr>
+            </w:pPr>
+            <w:proofErr w:type="spellStart"/>
+            <w:r>
+              <w:rPr>
+                <w:rFonts w:ascii="Times New Roman" w:hAnsi="Times New Roman"/>
+                <w:sz w:val="24"/>
+                <w:szCs w:val="22"/>
+              </w:rPr>
+              <w:t>ComposeMessage</w:t>
+            </w:r>
+            <w:proofErr w:type="spellEnd"/>
+          </w:p>
+        </w:tc>
+      </w:tr>
+      <w:tr>
+        <w:trPr>
+          <w:trHeight w:val="534"/>
+        </w:trPr>
+        <w:tc>
+          <w:tcPr>
+            <w:tcW w:w="1966" w:type="dxa"/>
+            <w:tcBorders>
+              <w:top w:val="single" w:sz="4" w:space="0" w:color="auto"/>
+              <w:left w:val="nil"/>
+              <w:bottom w:val="single" w:sz="4" w:space="0" w:color="auto"/>
+              <w:right w:val="nil"/>
+            </w:tcBorders>
+          </w:tcPr>
+          <w:p>
+            <w:pPr>
+              <w:rPr>
+                <w:rFonts w:ascii="Times New Roman" w:hAnsi="Times New Roman"/>
+                <w:i/>
+                <w:sz w:val="24"/>
+                <w:szCs w:val="22"/>
+                <w:lang w:eastAsia="ja-JP"/>
+              </w:rPr>
+            </w:pPr>
+            <w:r>
+              <w:rPr>
+                <w:rFonts w:ascii="Times New Roman" w:hAnsi="Times New Roman"/>
+                <w:i/>
+                <w:sz w:val="24"/>
+                <w:szCs w:val="22"/>
+              </w:rPr>
+              <w:t xml:space="preserve">Participating </w:t>
+            </w:r>
+          </w:p>
+          <w:p>
+            <w:pPr>
+              <w:rPr>
+                <w:rFonts w:ascii="Times New Roman" w:hAnsi="Times New Roman"/>
+                <w:i/>
+                <w:sz w:val="24"/>
+                <w:szCs w:val="22"/>
+                <w:lang w:eastAsia="ja-JP"/>
+              </w:rPr>
+            </w:pPr>
+            <w:r>
+              <w:rPr>
+                <w:rFonts w:ascii="Times New Roman" w:hAnsi="Times New Roman"/>
+                <w:i/>
+                <w:sz w:val="24"/>
+                <w:szCs w:val="22"/>
+              </w:rPr>
+              <w:t>actors</w:t>
+            </w:r>
+          </w:p>
+        </w:tc>
+        <w:tc>
+          <w:tcPr>
+            <w:tcW w:w="7158" w:type="dxa"/>
+            <w:tcBorders>
+              <w:top w:val="single" w:sz="4" w:space="0" w:color="auto"/>
+              <w:left w:val="nil"/>
+              <w:bottom w:val="single" w:sz="4" w:space="0" w:color="auto"/>
+              <w:right w:val="nil"/>
+            </w:tcBorders>
+          </w:tcPr>
+          <w:p>
+            <w:pPr>
+              <w:rPr>
+                <w:rFonts w:ascii="Times New Roman" w:hAnsi="Times New Roman"/>
+                <w:sz w:val="24"/>
+                <w:szCs w:val="22"/>
+                <w:lang w:eastAsia="ja-JP"/>
+              </w:rPr>
+            </w:pPr>
+            <w:r>
+              <w:rPr>
+                <w:rFonts w:ascii="Times New Roman" w:hAnsi="Times New Roman"/>
+                <w:sz w:val="24"/>
+                <w:szCs w:val="22"/>
+              </w:rPr>
+              <w:t>Student (User)</w:t>
+            </w:r>
+          </w:p>
+          <w:p>
+            <w:pPr>
+              <w:rPr>
+                <w:rFonts w:ascii="Times New Roman" w:hAnsi="Times New Roman"/>
+                <w:sz w:val="24"/>
+                <w:szCs w:val="22"/>
+                <w:lang w:eastAsia="ja-JP"/>
+              </w:rPr>
+            </w:pPr>
+          </w:p>
+        </w:tc>
+      </w:tr>
+      <w:tr>
+        <w:trPr>
+          <w:trHeight w:val="1051"/>
+        </w:trPr>
+        <w:tc>
+          <w:tcPr>
+            <w:tcW w:w="1966" w:type="dxa"/>
+            <w:tcBorders>
+              <w:top w:val="single" w:sz="4" w:space="0" w:color="auto"/>
+              <w:left w:val="nil"/>
+              <w:bottom w:val="single" w:sz="4" w:space="0" w:color="auto"/>
+              <w:right w:val="nil"/>
+            </w:tcBorders>
+          </w:tcPr>
+          <w:p>
+            <w:pPr>
+              <w:rPr>
+                <w:rFonts w:ascii="Times New Roman" w:hAnsi="Times New Roman"/>
+                <w:i/>
+                <w:sz w:val="24"/>
+                <w:szCs w:val="22"/>
+                <w:lang w:eastAsia="ja-JP"/>
+              </w:rPr>
+            </w:pPr>
+            <w:r>
+              <w:rPr>
+                <w:rFonts w:ascii="Times New Roman" w:hAnsi="Times New Roman"/>
+                <w:i/>
+                <w:sz w:val="24"/>
+                <w:szCs w:val="22"/>
+              </w:rPr>
+              <w:t>Flow of events</w:t>
+            </w:r>
+          </w:p>
+        </w:tc>
+        <w:tc>
+          <w:tcPr>
+            <w:tcW w:w="7158" w:type="dxa"/>
+            <w:tcBorders>
+              <w:top w:val="single" w:sz="4" w:space="0" w:color="auto"/>
+              <w:left w:val="nil"/>
+              <w:bottom w:val="single" w:sz="4" w:space="0" w:color="auto"/>
+              <w:right w:val="nil"/>
+            </w:tcBorders>
+          </w:tcPr>
+          <w:p>
+            <w:pPr>
+              <w:pStyle w:val="Normal1"/>
+              <w:widowControl w:val="0"/>
+              <w:numPr>
+                <w:ilvl w:val="0"/>
+                <w:numId w:val="12"/>
+              </w:numPr>
+              <w:spacing w:line="240" w:lineRule="auto"/>
+              <w:rPr>
+                <w:rFonts w:ascii="Times New Roman" w:eastAsia="Times New Roman" w:hAnsi="Times New Roman" w:cs="Times New Roman"/>
+                <w:color w:val="auto"/>
+                <w:sz w:val="24"/>
+                <w:szCs w:val="22"/>
+              </w:rPr>
+            </w:pPr>
+            <w:r>
+              <w:rPr>
+                <w:rFonts w:ascii="Times New Roman" w:eastAsia="Times New Roman" w:hAnsi="Times New Roman" w:cs="Times New Roman"/>
+                <w:color w:val="auto"/>
+                <w:sz w:val="24"/>
+                <w:szCs w:val="22"/>
+              </w:rPr>
+              <w:t xml:space="preserve">User initiates use case by clicking the compose message button from the messaging form or by clicking the message button on </w:t>
+            </w:r>
+            <w:proofErr w:type="spellStart"/>
+            <w:r>
+              <w:rPr>
+                <w:rFonts w:ascii="Times New Roman" w:eastAsia="Times New Roman" w:hAnsi="Times New Roman" w:cs="Times New Roman"/>
+                <w:color w:val="auto"/>
+                <w:sz w:val="24"/>
+                <w:szCs w:val="22"/>
+              </w:rPr>
+              <w:t>a Users</w:t>
+            </w:r>
+            <w:proofErr w:type="spellEnd"/>
+            <w:r>
+              <w:rPr>
+                <w:rFonts w:ascii="Times New Roman" w:eastAsia="Times New Roman" w:hAnsi="Times New Roman" w:cs="Times New Roman"/>
+                <w:color w:val="auto"/>
+                <w:sz w:val="24"/>
+                <w:szCs w:val="22"/>
+              </w:rPr>
+              <w:t xml:space="preserve"> profile.</w:t>
+            </w:r>
+          </w:p>
+          <w:p>
+            <w:pPr>
+              <w:pStyle w:val="Normal1"/>
+              <w:widowControl w:val="0"/>
+              <w:numPr>
+                <w:ilvl w:val="0"/>
+                <w:numId w:val="12"/>
+              </w:numPr>
+              <w:spacing w:line="240" w:lineRule="auto"/>
+              <w:rPr>
+                <w:rFonts w:ascii="Times New Roman" w:eastAsia="Times New Roman" w:hAnsi="Times New Roman" w:cs="Times New Roman"/>
+                <w:color w:val="auto"/>
+                <w:sz w:val="24"/>
+                <w:szCs w:val="22"/>
+              </w:rPr>
+            </w:pPr>
+            <w:r>
+              <w:rPr>
+                <w:rFonts w:ascii="Times New Roman" w:eastAsia="Times New Roman" w:hAnsi="Times New Roman" w:cs="Times New Roman"/>
+                <w:color w:val="auto"/>
+                <w:sz w:val="24"/>
+                <w:szCs w:val="22"/>
+              </w:rPr>
+              <w:t>Study Bear displays the compose message form to the user. Compose message form contains a textbox for the recipient, a text view to write a message, and a send button.</w:t>
+            </w:r>
+          </w:p>
+          <w:p>
+            <w:pPr>
+              <w:pStyle w:val="Normal1"/>
+              <w:widowControl w:val="0"/>
+              <w:numPr>
+                <w:ilvl w:val="1"/>
+                <w:numId w:val="12"/>
+              </w:numPr>
+              <w:spacing w:line="240" w:lineRule="auto"/>
+              <w:rPr>
+                <w:rFonts w:ascii="Times New Roman" w:eastAsia="Times New Roman" w:hAnsi="Times New Roman" w:cs="Times New Roman"/>
+                <w:color w:val="auto"/>
+                <w:sz w:val="24"/>
+                <w:szCs w:val="22"/>
+              </w:rPr>
+            </w:pPr>
+            <w:r>
+              <w:rPr>
+                <w:rFonts w:ascii="Times New Roman" w:eastAsia="Times New Roman" w:hAnsi="Times New Roman" w:cs="Times New Roman"/>
+                <w:color w:val="auto"/>
+                <w:sz w:val="24"/>
+                <w:szCs w:val="22"/>
+              </w:rPr>
+              <w:t xml:space="preserve">If the use case is initiated from the messaging form, the recipient field is blank. </w:t>
+            </w:r>
+          </w:p>
+          <w:p>
+            <w:pPr>
+              <w:pStyle w:val="Normal1"/>
+              <w:widowControl w:val="0"/>
+              <w:numPr>
+                <w:ilvl w:val="2"/>
+                <w:numId w:val="12"/>
+              </w:numPr>
+              <w:spacing w:line="240" w:lineRule="auto"/>
+              <w:rPr>
+                <w:rFonts w:ascii="Times New Roman" w:eastAsia="Times New Roman" w:hAnsi="Times New Roman" w:cs="Times New Roman"/>
+                <w:color w:val="auto"/>
+                <w:sz w:val="24"/>
+                <w:szCs w:val="22"/>
+              </w:rPr>
+            </w:pPr>
+            <w:r>
+              <w:rPr>
+                <w:rFonts w:ascii="Times New Roman" w:eastAsia="Times New Roman" w:hAnsi="Times New Roman" w:cs="Times New Roman"/>
+                <w:color w:val="auto"/>
+                <w:sz w:val="24"/>
+                <w:szCs w:val="22"/>
+              </w:rPr>
+              <w:t xml:space="preserve">User fills in the recipient field and types a message in the text view. </w:t>
+            </w:r>
+          </w:p>
+          <w:p>
+            <w:pPr>
+              <w:pStyle w:val="Normal1"/>
+              <w:widowControl w:val="0"/>
+              <w:numPr>
+                <w:ilvl w:val="2"/>
+                <w:numId w:val="12"/>
+              </w:numPr>
+              <w:spacing w:line="240" w:lineRule="auto"/>
+              <w:rPr>
+                <w:rFonts w:ascii="Times New Roman" w:eastAsia="Times New Roman" w:hAnsi="Times New Roman" w:cs="Times New Roman"/>
+                <w:color w:val="auto"/>
+                <w:sz w:val="24"/>
+                <w:szCs w:val="22"/>
+              </w:rPr>
+            </w:pPr>
+            <w:r>
+              <w:rPr>
+                <w:rFonts w:ascii="Times New Roman" w:eastAsia="Times New Roman" w:hAnsi="Times New Roman" w:cs="Times New Roman"/>
+                <w:color w:val="auto"/>
+                <w:sz w:val="24"/>
+                <w:szCs w:val="22"/>
+              </w:rPr>
+              <w:t xml:space="preserve">User clicks the send button. </w:t>
+            </w:r>
+            <w:proofErr w:type="spellStart"/>
+            <w:r>
+              <w:rPr>
+                <w:rFonts w:ascii="Times New Roman" w:eastAsia="Times New Roman" w:hAnsi="Times New Roman" w:cs="Times New Roman"/>
+                <w:color w:val="auto"/>
+                <w:sz w:val="24"/>
+                <w:szCs w:val="22"/>
+              </w:rPr>
+              <w:t>SendMessage</w:t>
+            </w:r>
+            <w:proofErr w:type="spellEnd"/>
+            <w:r>
+              <w:rPr>
+                <w:rFonts w:ascii="Times New Roman" w:eastAsia="Times New Roman" w:hAnsi="Times New Roman" w:cs="Times New Roman"/>
+                <w:color w:val="auto"/>
+                <w:sz w:val="24"/>
+                <w:szCs w:val="22"/>
+              </w:rPr>
+              <w:t xml:space="preserve"> use case is initiated.</w:t>
+            </w:r>
+          </w:p>
+          <w:p>
+            <w:pPr>
+              <w:pStyle w:val="Normal1"/>
+              <w:widowControl w:val="0"/>
+              <w:numPr>
+                <w:ilvl w:val="1"/>
+                <w:numId w:val="12"/>
+              </w:numPr>
+              <w:spacing w:line="240" w:lineRule="auto"/>
+              <w:rPr>
+                <w:rFonts w:ascii="Times New Roman" w:eastAsia="Times New Roman" w:hAnsi="Times New Roman" w:cs="Times New Roman"/>
+                <w:color w:val="auto"/>
+                <w:sz w:val="24"/>
+                <w:szCs w:val="22"/>
+              </w:rPr>
+            </w:pPr>
+            <w:r>
+              <w:rPr>
+                <w:rFonts w:ascii="Times New Roman" w:eastAsia="Times New Roman" w:hAnsi="Times New Roman" w:cs="Times New Roman"/>
+                <w:color w:val="auto"/>
+                <w:sz w:val="24"/>
+                <w:szCs w:val="22"/>
+              </w:rPr>
+              <w:t>If the use case is initiated from a user profile, the recipient field is pre-populated with the User’s profile.</w:t>
+            </w:r>
+          </w:p>
+          <w:p>
+            <w:pPr>
+              <w:pStyle w:val="Normal1"/>
+              <w:widowControl w:val="0"/>
+              <w:numPr>
+                <w:ilvl w:val="2"/>
+                <w:numId w:val="12"/>
+              </w:numPr>
+              <w:spacing w:line="240" w:lineRule="auto"/>
+              <w:rPr>
+                <w:rFonts w:ascii="Times New Roman" w:eastAsia="Times New Roman" w:hAnsi="Times New Roman" w:cs="Times New Roman"/>
+                <w:color w:val="auto"/>
+                <w:sz w:val="24"/>
+                <w:szCs w:val="22"/>
+              </w:rPr>
+            </w:pPr>
+            <w:r>
+              <w:rPr>
+                <w:rFonts w:ascii="Times New Roman" w:eastAsia="Times New Roman" w:hAnsi="Times New Roman" w:cs="Times New Roman"/>
+                <w:color w:val="auto"/>
+                <w:sz w:val="24"/>
+                <w:szCs w:val="22"/>
+              </w:rPr>
+              <w:t xml:space="preserve">User fills in the recipient field and types a message in the text view. </w:t>
+            </w:r>
+          </w:p>
+          <w:p>
+            <w:pPr>
+              <w:pStyle w:val="Normal1"/>
+              <w:widowControl w:val="0"/>
+              <w:numPr>
+                <w:ilvl w:val="2"/>
+                <w:numId w:val="12"/>
+              </w:numPr>
+              <w:spacing w:line="240" w:lineRule="auto"/>
+              <w:rPr>
+                <w:rFonts w:ascii="Times New Roman" w:eastAsia="Times New Roman" w:hAnsi="Times New Roman" w:cs="Times New Roman"/>
+                <w:color w:val="auto"/>
+                <w:sz w:val="24"/>
+                <w:szCs w:val="22"/>
+              </w:rPr>
+            </w:pPr>
+            <w:r>
+              <w:rPr>
+                <w:rFonts w:ascii="Times New Roman" w:eastAsia="Times New Roman" w:hAnsi="Times New Roman" w:cs="Times New Roman"/>
+                <w:color w:val="auto"/>
+                <w:sz w:val="24"/>
+                <w:szCs w:val="22"/>
+              </w:rPr>
+              <w:t xml:space="preserve">User clicks the send button. </w:t>
+            </w:r>
+            <w:proofErr w:type="spellStart"/>
+            <w:r>
+              <w:rPr>
+                <w:rFonts w:ascii="Times New Roman" w:eastAsia="Times New Roman" w:hAnsi="Times New Roman" w:cs="Times New Roman"/>
+                <w:color w:val="auto"/>
+                <w:sz w:val="24"/>
+                <w:szCs w:val="22"/>
+              </w:rPr>
+              <w:t>SendMessage</w:t>
+            </w:r>
+            <w:proofErr w:type="spellEnd"/>
+            <w:r>
+              <w:rPr>
+                <w:rFonts w:ascii="Times New Roman" w:eastAsia="Times New Roman" w:hAnsi="Times New Roman" w:cs="Times New Roman"/>
+                <w:color w:val="auto"/>
+                <w:sz w:val="24"/>
+                <w:szCs w:val="22"/>
+              </w:rPr>
+              <w:t xml:space="preserve"> use case is initiated.</w:t>
+            </w:r>
+          </w:p>
+          <w:p>
+            <w:pPr>
+              <w:pStyle w:val="Normal1"/>
+              <w:widowControl w:val="0"/>
+              <w:spacing w:line="240" w:lineRule="auto"/>
+              <w:ind w:left="2160"/>
+              <w:rPr>
+                <w:rFonts w:ascii="Times New Roman" w:eastAsia="Times New Roman" w:hAnsi="Times New Roman" w:cs="Times New Roman"/>
+                <w:color w:val="auto"/>
+                <w:sz w:val="24"/>
+                <w:szCs w:val="22"/>
+              </w:rPr>
+            </w:pPr>
+          </w:p>
+        </w:tc>
+      </w:tr>
+      <w:tr>
+        <w:trPr>
+          <w:trHeight w:val="258"/>
+        </w:trPr>
+        <w:tc>
+          <w:tcPr>
+            <w:tcW w:w="1966" w:type="dxa"/>
+            <w:tcBorders>
+              <w:top w:val="single" w:sz="4" w:space="0" w:color="auto"/>
+              <w:left w:val="nil"/>
+              <w:bottom w:val="single" w:sz="4" w:space="0" w:color="auto"/>
+              <w:right w:val="nil"/>
+            </w:tcBorders>
+          </w:tcPr>
+          <w:p>
+            <w:pPr>
+              <w:rPr>
+                <w:rFonts w:ascii="Times New Roman" w:hAnsi="Times New Roman"/>
+                <w:i/>
+                <w:sz w:val="24"/>
+                <w:szCs w:val="22"/>
+                <w:lang w:eastAsia="ja-JP"/>
+              </w:rPr>
+            </w:pPr>
+            <w:r>
+              <w:rPr>
+                <w:rFonts w:ascii="Times New Roman" w:hAnsi="Times New Roman"/>
+                <w:i/>
+                <w:sz w:val="24"/>
+                <w:szCs w:val="22"/>
+              </w:rPr>
+              <w:t>Entry condition</w:t>
+            </w:r>
+          </w:p>
+        </w:tc>
+        <w:tc>
+          <w:tcPr>
+            <w:tcW w:w="7158" w:type="dxa"/>
+            <w:tcBorders>
+              <w:top w:val="single" w:sz="4" w:space="0" w:color="auto"/>
+              <w:left w:val="nil"/>
+              <w:bottom w:val="single" w:sz="4" w:space="0" w:color="auto"/>
+              <w:right w:val="nil"/>
+            </w:tcBorders>
+          </w:tcPr>
+          <w:p>
+            <w:pPr>
+              <w:numPr>
+                <w:ilvl w:val="0"/>
+                <w:numId w:val="2"/>
+              </w:numPr>
+              <w:rPr>
+                <w:rFonts w:ascii="Times New Roman" w:hAnsi="Times New Roman"/>
+                <w:sz w:val="24"/>
+                <w:szCs w:val="22"/>
+                <w:lang w:eastAsia="ja-JP"/>
+              </w:rPr>
+            </w:pPr>
+            <w:r>
+              <w:rPr>
+                <w:rFonts w:ascii="Times New Roman" w:hAnsi="Times New Roman"/>
+                <w:sz w:val="24"/>
+                <w:szCs w:val="22"/>
+              </w:rPr>
+              <w:t xml:space="preserve">Study Bear is displaying </w:t>
+            </w:r>
+            <w:r>
+              <w:rPr>
+                <w:rFonts w:ascii="Times New Roman" w:hAnsi="Times New Roman"/>
+                <w:sz w:val="24"/>
+                <w:szCs w:val="22"/>
+              </w:rPr>
+              <w:t>messaging form or another User’s profile.</w:t>
+            </w:r>
+          </w:p>
+        </w:tc>
+      </w:tr>
+      <w:tr>
+        <w:trPr>
+          <w:trHeight w:val="241"/>
+        </w:trPr>
+        <w:tc>
+          <w:tcPr>
+            <w:tcW w:w="1966" w:type="dxa"/>
+            <w:tcBorders>
+              <w:top w:val="single" w:sz="4" w:space="0" w:color="auto"/>
+              <w:left w:val="nil"/>
+              <w:bottom w:val="single" w:sz="4" w:space="0" w:color="auto"/>
+              <w:right w:val="nil"/>
+            </w:tcBorders>
+          </w:tcPr>
+          <w:p>
+            <w:pPr>
+              <w:rPr>
+                <w:rFonts w:ascii="Times New Roman" w:hAnsi="Times New Roman"/>
+                <w:i/>
+                <w:sz w:val="24"/>
+                <w:szCs w:val="22"/>
+                <w:lang w:eastAsia="ja-JP"/>
+              </w:rPr>
+            </w:pPr>
+            <w:r>
+              <w:rPr>
+                <w:rFonts w:ascii="Times New Roman" w:hAnsi="Times New Roman"/>
+                <w:i/>
+                <w:sz w:val="24"/>
+                <w:szCs w:val="22"/>
+              </w:rPr>
+              <w:t>Exit condition</w:t>
+            </w:r>
+          </w:p>
+        </w:tc>
+        <w:tc>
+          <w:tcPr>
+            <w:tcW w:w="7158" w:type="dxa"/>
+            <w:tcBorders>
+              <w:top w:val="single" w:sz="4" w:space="0" w:color="auto"/>
+              <w:left w:val="nil"/>
+              <w:bottom w:val="single" w:sz="4" w:space="0" w:color="auto"/>
+              <w:right w:val="nil"/>
+            </w:tcBorders>
+          </w:tcPr>
+          <w:p>
+            <w:pPr>
+              <w:numPr>
+                <w:ilvl w:val="0"/>
+                <w:numId w:val="3"/>
+              </w:numPr>
+              <w:rPr>
+                <w:rFonts w:ascii="Times New Roman" w:hAnsi="Times New Roman"/>
+                <w:sz w:val="24"/>
+                <w:szCs w:val="22"/>
+                <w:lang w:eastAsia="ja-JP"/>
+              </w:rPr>
+            </w:pPr>
+            <w:r>
+              <w:rPr>
+                <w:rFonts w:ascii="Times New Roman" w:hAnsi="Times New Roman"/>
+                <w:sz w:val="24"/>
+                <w:szCs w:val="22"/>
+              </w:rPr>
+              <w:t>Message was sent or the User pressed back to retrieve previous screen.</w:t>
+            </w:r>
+          </w:p>
+        </w:tc>
+      </w:tr>
+      <w:tr>
+        <w:trPr>
+          <w:trHeight w:val="517"/>
+        </w:trPr>
+        <w:tc>
+          <w:tcPr>
+            <w:tcW w:w="1966" w:type="dxa"/>
+            <w:tcBorders>
+              <w:top w:val="single" w:sz="4" w:space="0" w:color="auto"/>
+              <w:left w:val="nil"/>
+              <w:bottom w:val="single" w:sz="4" w:space="0" w:color="auto"/>
+              <w:right w:val="nil"/>
+            </w:tcBorders>
+          </w:tcPr>
+          <w:p>
+            <w:pPr>
+              <w:rPr>
+                <w:rFonts w:ascii="Times New Roman" w:hAnsi="Times New Roman"/>
+                <w:i/>
+                <w:sz w:val="24"/>
+                <w:szCs w:val="22"/>
+                <w:lang w:eastAsia="ja-JP"/>
+              </w:rPr>
+            </w:pPr>
+            <w:r>
+              <w:rPr>
+                <w:rFonts w:ascii="Times New Roman" w:hAnsi="Times New Roman"/>
+                <w:i/>
+                <w:sz w:val="24"/>
+                <w:szCs w:val="22"/>
+              </w:rPr>
+              <w:t>Quality</w:t>
+            </w:r>
+          </w:p>
+          <w:p>
+            <w:pPr>
+              <w:rPr>
+                <w:rFonts w:ascii="Times New Roman" w:hAnsi="Times New Roman"/>
+                <w:i/>
+                <w:sz w:val="24"/>
+                <w:szCs w:val="22"/>
+                <w:lang w:eastAsia="ja-JP"/>
+              </w:rPr>
+            </w:pPr>
+            <w:r>
+              <w:rPr>
+                <w:rFonts w:ascii="Times New Roman" w:hAnsi="Times New Roman"/>
+                <w:i/>
+                <w:sz w:val="24"/>
+                <w:szCs w:val="22"/>
+              </w:rPr>
+              <w:t>requirements</w:t>
+            </w:r>
+          </w:p>
+        </w:tc>
+        <w:tc>
+          <w:tcPr>
+            <w:tcW w:w="7158" w:type="dxa"/>
+            <w:tcBorders>
+              <w:top w:val="single" w:sz="4" w:space="0" w:color="auto"/>
+              <w:left w:val="nil"/>
+              <w:bottom w:val="single" w:sz="4" w:space="0" w:color="auto"/>
+              <w:right w:val="nil"/>
+            </w:tcBorders>
+          </w:tcPr>
+          <w:p>
+            <w:pPr>
+              <w:numPr>
+                <w:ilvl w:val="0"/>
+                <w:numId w:val="4"/>
+              </w:numPr>
+              <w:rPr>
+                <w:rFonts w:ascii="Times New Roman" w:hAnsi="Times New Roman"/>
+                <w:sz w:val="24"/>
+                <w:szCs w:val="22"/>
+                <w:lang w:eastAsia="ja-JP"/>
+              </w:rPr>
+            </w:pPr>
+          </w:p>
+        </w:tc>
+      </w:tr>
+    </w:tbl>
+    <w:p/>
+    <w:p/>
+    <w:p/>
+    <w:tbl>
+      <w:tblPr>
+        <w:tblW w:w="0" w:type="auto"/>
+        <w:tblBorders>
+          <w:top w:val="single" w:sz="4" w:space="0" w:color="auto"/>
+          <w:bottom w:val="single" w:sz="4" w:space="0" w:color="auto"/>
+          <w:insideH w:val="single" w:sz="4" w:space="0" w:color="auto"/>
+        </w:tblBorders>
+        <w:tblLook w:val="01E0" w:firstRow="1" w:lastRow="1" w:firstColumn="1" w:lastColumn="1" w:noHBand="0" w:noVBand="0"/>
+      </w:tblPr>
+      <w:tblGrid>
+        <w:gridCol w:w="1966"/>
+        <w:gridCol w:w="7158"/>
+      </w:tblGrid>
+      <w:tr>
+        <w:trPr>
+          <w:trHeight w:val="241"/>
+        </w:trPr>
+        <w:tc>
+          <w:tcPr>
+            <w:tcW w:w="1966" w:type="dxa"/>
+            <w:tcBorders>
+              <w:top w:val="single" w:sz="4" w:space="0" w:color="auto"/>
+              <w:left w:val="nil"/>
+              <w:bottom w:val="single" w:sz="4" w:space="0" w:color="auto"/>
+              <w:right w:val="nil"/>
+            </w:tcBorders>
+          </w:tcPr>
+          <w:p>
+            <w:pPr>
+              <w:rPr>
+                <w:rFonts w:ascii="Times New Roman" w:hAnsi="Times New Roman"/>
+                <w:i/>
+                <w:sz w:val="24"/>
+                <w:szCs w:val="22"/>
+                <w:lang w:eastAsia="ja-JP"/>
+              </w:rPr>
+            </w:pPr>
+            <w:r>
+              <w:rPr>
+                <w:rFonts w:ascii="Times New Roman" w:hAnsi="Times New Roman"/>
+                <w:sz w:val="24"/>
+              </w:rPr>
+              <w:br w:type="page"/>
+            </w:r>
+            <w:r>
+              <w:rPr>
+                <w:rFonts w:ascii="Times New Roman" w:hAnsi="Times New Roman"/>
+                <w:i/>
+                <w:sz w:val="24"/>
+                <w:szCs w:val="22"/>
+              </w:rPr>
+              <w:t>Use case name</w:t>
+            </w:r>
+          </w:p>
+        </w:tc>
+        <w:tc>
+          <w:tcPr>
+            <w:tcW w:w="7158" w:type="dxa"/>
+            <w:tcBorders>
+              <w:top w:val="single" w:sz="4" w:space="0" w:color="auto"/>
+              <w:left w:val="nil"/>
+              <w:bottom w:val="single" w:sz="4" w:space="0" w:color="auto"/>
+              <w:right w:val="nil"/>
+            </w:tcBorders>
+          </w:tcPr>
+          <w:p>
+            <w:pPr>
+              <w:rPr>
+                <w:rFonts w:ascii="Times New Roman" w:hAnsi="Times New Roman"/>
+                <w:sz w:val="24"/>
+                <w:szCs w:val="22"/>
+                <w:lang w:eastAsia="ja-JP"/>
+              </w:rPr>
+            </w:pPr>
+            <w:proofErr w:type="spellStart"/>
+            <w:r>
+              <w:rPr>
+                <w:rFonts w:ascii="Times New Roman" w:hAnsi="Times New Roman"/>
+                <w:sz w:val="24"/>
+                <w:szCs w:val="22"/>
+              </w:rPr>
+              <w:t>Send</w:t>
+            </w:r>
+            <w:r>
+              <w:rPr>
+                <w:rFonts w:ascii="Times New Roman" w:hAnsi="Times New Roman"/>
+                <w:sz w:val="24"/>
+                <w:szCs w:val="22"/>
+              </w:rPr>
+              <w:t>Message</w:t>
+            </w:r>
+            <w:proofErr w:type="spellEnd"/>
+          </w:p>
+        </w:tc>
+      </w:tr>
+      <w:tr>
+        <w:trPr>
+          <w:trHeight w:val="534"/>
+        </w:trPr>
+        <w:tc>
+          <w:tcPr>
+            <w:tcW w:w="1966" w:type="dxa"/>
+            <w:tcBorders>
+              <w:top w:val="single" w:sz="4" w:space="0" w:color="auto"/>
+              <w:left w:val="nil"/>
+              <w:bottom w:val="single" w:sz="4" w:space="0" w:color="auto"/>
+              <w:right w:val="nil"/>
+            </w:tcBorders>
+          </w:tcPr>
+          <w:p>
+            <w:pPr>
+              <w:rPr>
+                <w:rFonts w:ascii="Times New Roman" w:hAnsi="Times New Roman"/>
+                <w:i/>
+                <w:sz w:val="24"/>
+                <w:szCs w:val="22"/>
+                <w:lang w:eastAsia="ja-JP"/>
+              </w:rPr>
+            </w:pPr>
+            <w:r>
+              <w:rPr>
+                <w:rFonts w:ascii="Times New Roman" w:hAnsi="Times New Roman"/>
+                <w:i/>
+                <w:sz w:val="24"/>
+                <w:szCs w:val="22"/>
+              </w:rPr>
+              <w:t xml:space="preserve">Participating </w:t>
+            </w:r>
+          </w:p>
+          <w:p>
+            <w:pPr>
+              <w:rPr>
+                <w:rFonts w:ascii="Times New Roman" w:hAnsi="Times New Roman"/>
+                <w:i/>
+                <w:sz w:val="24"/>
+                <w:szCs w:val="22"/>
+                <w:lang w:eastAsia="ja-JP"/>
+              </w:rPr>
+            </w:pPr>
+            <w:r>
+              <w:rPr>
+                <w:rFonts w:ascii="Times New Roman" w:hAnsi="Times New Roman"/>
+                <w:i/>
+                <w:sz w:val="24"/>
+                <w:szCs w:val="22"/>
+              </w:rPr>
+              <w:t>actors</w:t>
+            </w:r>
+          </w:p>
+        </w:tc>
+        <w:tc>
+          <w:tcPr>
+            <w:tcW w:w="7158" w:type="dxa"/>
+            <w:tcBorders>
+              <w:top w:val="single" w:sz="4" w:space="0" w:color="auto"/>
+              <w:left w:val="nil"/>
+              <w:bottom w:val="single" w:sz="4" w:space="0" w:color="auto"/>
+              <w:right w:val="nil"/>
+            </w:tcBorders>
+          </w:tcPr>
+          <w:p>
+            <w:pPr>
+              <w:rPr>
+                <w:rFonts w:ascii="Times New Roman" w:hAnsi="Times New Roman"/>
+                <w:sz w:val="24"/>
+                <w:szCs w:val="22"/>
+                <w:lang w:eastAsia="ja-JP"/>
+              </w:rPr>
+            </w:pPr>
+            <w:r>
+              <w:rPr>
+                <w:rFonts w:ascii="Times New Roman" w:hAnsi="Times New Roman"/>
+                <w:sz w:val="24"/>
+                <w:szCs w:val="22"/>
+              </w:rPr>
+              <w:t>Student (User)</w:t>
+            </w:r>
+          </w:p>
+          <w:p>
+            <w:pPr>
+              <w:rPr>
+                <w:rFonts w:ascii="Times New Roman" w:hAnsi="Times New Roman"/>
+                <w:sz w:val="24"/>
+                <w:szCs w:val="22"/>
+                <w:lang w:eastAsia="ja-JP"/>
+              </w:rPr>
+            </w:pPr>
+          </w:p>
+        </w:tc>
+      </w:tr>
+      <w:tr>
+        <w:trPr>
+          <w:trHeight w:val="1051"/>
+        </w:trPr>
+        <w:tc>
+          <w:tcPr>
+            <w:tcW w:w="1966" w:type="dxa"/>
+            <w:tcBorders>
+              <w:top w:val="single" w:sz="4" w:space="0" w:color="auto"/>
+              <w:left w:val="nil"/>
+              <w:bottom w:val="single" w:sz="4" w:space="0" w:color="auto"/>
+              <w:right w:val="nil"/>
+            </w:tcBorders>
+          </w:tcPr>
+          <w:p>
+            <w:pPr>
+              <w:rPr>
+                <w:rFonts w:ascii="Times New Roman" w:hAnsi="Times New Roman"/>
+                <w:i/>
+                <w:sz w:val="24"/>
+                <w:szCs w:val="22"/>
+                <w:lang w:eastAsia="ja-JP"/>
+              </w:rPr>
+            </w:pPr>
+            <w:r>
+              <w:rPr>
+                <w:rFonts w:ascii="Times New Roman" w:hAnsi="Times New Roman"/>
+                <w:i/>
+                <w:sz w:val="24"/>
+                <w:szCs w:val="22"/>
+              </w:rPr>
+              <w:t>Flow of events</w:t>
+            </w:r>
+          </w:p>
+        </w:tc>
+        <w:tc>
+          <w:tcPr>
+            <w:tcW w:w="7158" w:type="dxa"/>
+            <w:tcBorders>
+              <w:top w:val="single" w:sz="4" w:space="0" w:color="auto"/>
+              <w:left w:val="nil"/>
+              <w:bottom w:val="single" w:sz="4" w:space="0" w:color="auto"/>
+              <w:right w:val="nil"/>
+            </w:tcBorders>
+          </w:tcPr>
+          <w:p>
+            <w:pPr>
+              <w:pStyle w:val="Normal1"/>
+              <w:widowControl w:val="0"/>
+              <w:numPr>
+                <w:ilvl w:val="0"/>
+                <w:numId w:val="13"/>
+              </w:numPr>
+              <w:spacing w:line="240" w:lineRule="auto"/>
+              <w:rPr>
+                <w:rFonts w:ascii="Times New Roman" w:eastAsia="Times New Roman" w:hAnsi="Times New Roman" w:cs="Times New Roman"/>
+                <w:color w:val="auto"/>
+                <w:sz w:val="24"/>
+                <w:szCs w:val="22"/>
+              </w:rPr>
+            </w:pPr>
+            <w:r>
+              <w:rPr>
+                <w:rFonts w:ascii="Times New Roman" w:eastAsia="Times New Roman" w:hAnsi="Times New Roman" w:cs="Times New Roman"/>
+                <w:color w:val="auto"/>
+                <w:sz w:val="24"/>
+                <w:szCs w:val="22"/>
+              </w:rPr>
+              <w:t xml:space="preserve">User initiates use case by pressing the send button from the Compose Message Form. </w:t>
+            </w:r>
+          </w:p>
+          <w:p>
+            <w:pPr>
+              <w:pStyle w:val="Normal1"/>
+              <w:widowControl w:val="0"/>
+              <w:numPr>
+                <w:ilvl w:val="0"/>
+                <w:numId w:val="13"/>
+              </w:numPr>
+              <w:spacing w:line="240" w:lineRule="auto"/>
+              <w:rPr>
+                <w:rFonts w:ascii="Times New Roman" w:eastAsia="Times New Roman" w:hAnsi="Times New Roman" w:cs="Times New Roman"/>
+                <w:color w:val="auto"/>
+                <w:sz w:val="24"/>
+                <w:szCs w:val="22"/>
+              </w:rPr>
+            </w:pPr>
+            <w:r>
+              <w:rPr>
+                <w:rFonts w:ascii="Times New Roman" w:eastAsia="Times New Roman" w:hAnsi="Times New Roman" w:cs="Times New Roman"/>
+                <w:color w:val="auto"/>
+                <w:sz w:val="24"/>
+                <w:szCs w:val="22"/>
+              </w:rPr>
+              <w:t>Study Bear makes a send message request to the server.</w:t>
+            </w:r>
+          </w:p>
+          <w:p>
+            <w:pPr>
+              <w:pStyle w:val="Normal1"/>
+              <w:widowControl w:val="0"/>
+              <w:numPr>
+                <w:ilvl w:val="0"/>
+                <w:numId w:val="13"/>
+              </w:numPr>
+              <w:spacing w:line="240" w:lineRule="auto"/>
+              <w:rPr>
+                <w:rFonts w:ascii="Times New Roman" w:eastAsia="Times New Roman" w:hAnsi="Times New Roman" w:cs="Times New Roman"/>
+                <w:color w:val="auto"/>
+                <w:sz w:val="24"/>
+                <w:szCs w:val="22"/>
+              </w:rPr>
+            </w:pPr>
+            <w:r>
+              <w:rPr>
+                <w:rFonts w:ascii="Times New Roman" w:eastAsia="Times New Roman" w:hAnsi="Times New Roman" w:cs="Times New Roman"/>
+                <w:color w:val="auto"/>
+                <w:sz w:val="24"/>
+                <w:szCs w:val="22"/>
+              </w:rPr>
+              <w:t>Server saves message in data store for the addressed User.</w:t>
+            </w:r>
+          </w:p>
+          <w:p>
+            <w:pPr>
+              <w:pStyle w:val="Normal1"/>
+              <w:widowControl w:val="0"/>
+              <w:numPr>
+                <w:ilvl w:val="0"/>
+                <w:numId w:val="13"/>
+              </w:numPr>
+              <w:spacing w:line="240" w:lineRule="auto"/>
+              <w:rPr>
+                <w:rFonts w:ascii="Times New Roman" w:eastAsia="Times New Roman" w:hAnsi="Times New Roman" w:cs="Times New Roman"/>
+                <w:color w:val="auto"/>
+                <w:sz w:val="24"/>
+                <w:szCs w:val="22"/>
+              </w:rPr>
+            </w:pPr>
+            <w:r>
+              <w:rPr>
+                <w:rFonts w:ascii="Times New Roman" w:eastAsia="Times New Roman" w:hAnsi="Times New Roman" w:cs="Times New Roman"/>
+                <w:color w:val="auto"/>
+                <w:sz w:val="24"/>
+                <w:szCs w:val="22"/>
+              </w:rPr>
+              <w:t>Server sends notification to recipient of the message.</w:t>
+            </w:r>
+          </w:p>
+        </w:tc>
+      </w:tr>
+      <w:tr>
+        <w:trPr>
+          <w:trHeight w:val="258"/>
+        </w:trPr>
+        <w:tc>
+          <w:tcPr>
+            <w:tcW w:w="1966" w:type="dxa"/>
+            <w:tcBorders>
+              <w:top w:val="single" w:sz="4" w:space="0" w:color="auto"/>
+              <w:left w:val="nil"/>
+              <w:bottom w:val="single" w:sz="4" w:space="0" w:color="auto"/>
+              <w:right w:val="nil"/>
+            </w:tcBorders>
+          </w:tcPr>
+          <w:p>
+            <w:pPr>
+              <w:rPr>
+                <w:rFonts w:ascii="Times New Roman" w:hAnsi="Times New Roman"/>
+                <w:i/>
+                <w:sz w:val="24"/>
+                <w:szCs w:val="22"/>
+                <w:lang w:eastAsia="ja-JP"/>
+              </w:rPr>
+            </w:pPr>
+            <w:r>
+              <w:rPr>
+                <w:rFonts w:ascii="Times New Roman" w:hAnsi="Times New Roman"/>
+                <w:i/>
+                <w:sz w:val="24"/>
+                <w:szCs w:val="22"/>
+              </w:rPr>
+              <w:t>Entry condition</w:t>
+            </w:r>
+          </w:p>
+        </w:tc>
+        <w:tc>
+          <w:tcPr>
+            <w:tcW w:w="7158" w:type="dxa"/>
+            <w:tcBorders>
+              <w:top w:val="single" w:sz="4" w:space="0" w:color="auto"/>
+              <w:left w:val="nil"/>
+              <w:bottom w:val="single" w:sz="4" w:space="0" w:color="auto"/>
+              <w:right w:val="nil"/>
+            </w:tcBorders>
+          </w:tcPr>
+          <w:p>
+            <w:pPr>
+              <w:numPr>
+                <w:ilvl w:val="0"/>
+                <w:numId w:val="2"/>
+              </w:numPr>
+              <w:rPr>
+                <w:rFonts w:ascii="Times New Roman" w:hAnsi="Times New Roman"/>
+                <w:sz w:val="24"/>
+                <w:szCs w:val="22"/>
+                <w:lang w:eastAsia="ja-JP"/>
+              </w:rPr>
+            </w:pPr>
+            <w:r>
+              <w:rPr>
+                <w:rFonts w:ascii="Times New Roman" w:hAnsi="Times New Roman"/>
+                <w:sz w:val="24"/>
+                <w:szCs w:val="22"/>
+              </w:rPr>
+              <w:t xml:space="preserve">Study Bear is displaying </w:t>
+            </w:r>
+            <w:r>
+              <w:rPr>
+                <w:rFonts w:ascii="Times New Roman" w:hAnsi="Times New Roman"/>
+                <w:sz w:val="24"/>
+                <w:szCs w:val="22"/>
+              </w:rPr>
+              <w:t>Compose Message Form</w:t>
+            </w:r>
+          </w:p>
+        </w:tc>
+      </w:tr>
+      <w:tr>
+        <w:trPr>
+          <w:trHeight w:val="241"/>
+        </w:trPr>
+        <w:tc>
+          <w:tcPr>
+            <w:tcW w:w="1966" w:type="dxa"/>
+            <w:tcBorders>
+              <w:top w:val="single" w:sz="4" w:space="0" w:color="auto"/>
+              <w:left w:val="nil"/>
+              <w:bottom w:val="single" w:sz="4" w:space="0" w:color="auto"/>
+              <w:right w:val="nil"/>
+            </w:tcBorders>
+          </w:tcPr>
+          <w:p>
+            <w:pPr>
+              <w:rPr>
+                <w:rFonts w:ascii="Times New Roman" w:hAnsi="Times New Roman"/>
+                <w:i/>
+                <w:sz w:val="24"/>
+                <w:szCs w:val="22"/>
+                <w:lang w:eastAsia="ja-JP"/>
+              </w:rPr>
+            </w:pPr>
+            <w:r>
+              <w:rPr>
+                <w:rFonts w:ascii="Times New Roman" w:hAnsi="Times New Roman"/>
+                <w:i/>
+                <w:sz w:val="24"/>
+                <w:szCs w:val="22"/>
+              </w:rPr>
+              <w:t>Exit condition</w:t>
+            </w:r>
+          </w:p>
+        </w:tc>
+        <w:tc>
+          <w:tcPr>
+            <w:tcW w:w="7158" w:type="dxa"/>
+            <w:tcBorders>
+              <w:top w:val="single" w:sz="4" w:space="0" w:color="auto"/>
+              <w:left w:val="nil"/>
+              <w:bottom w:val="single" w:sz="4" w:space="0" w:color="auto"/>
+              <w:right w:val="nil"/>
+            </w:tcBorders>
+          </w:tcPr>
+          <w:p>
+            <w:pPr>
+              <w:numPr>
+                <w:ilvl w:val="0"/>
+                <w:numId w:val="3"/>
+              </w:numPr>
+              <w:rPr>
+                <w:rFonts w:ascii="Times New Roman" w:hAnsi="Times New Roman"/>
+                <w:sz w:val="24"/>
+                <w:szCs w:val="22"/>
+                <w:lang w:eastAsia="ja-JP"/>
+              </w:rPr>
+            </w:pPr>
+            <w:r>
+              <w:rPr>
+                <w:rFonts w:ascii="Times New Roman" w:hAnsi="Times New Roman"/>
+                <w:sz w:val="24"/>
+                <w:szCs w:val="22"/>
+              </w:rPr>
+              <w:t>Notification sent to recipient</w:t>
+            </w:r>
           </w:p>
         </w:tc>
       </w:tr>
@@ -2644,6 +4670,184 @@
     </w:lvl>
   </w:abstractNum>
   <w:abstractNum w:abstractNumId="2">
+    <w:nsid w:val="316A6CFD"/>
+    <w:multiLevelType w:val="hybridMultilevel"/>
+    <w:tmpl w:val="DCB0E3B6"/>
+    <w:lvl w:ilvl="0" w:tplc="0409000F">
+      <w:start w:val="1"/>
+      <w:numFmt w:val="decimal"/>
+      <w:lvlText w:val="%1."/>
+      <w:lvlJc w:val="left"/>
+      <w:pPr>
+        <w:ind w:left="720" w:hanging="360"/>
+      </w:pPr>
+      <w:rPr>
+        <w:rFonts w:hint="default"/>
+      </w:rPr>
+    </w:lvl>
+    <w:lvl w:ilvl="1" w:tplc="04090019" w:tentative="1">
+      <w:start w:val="1"/>
+      <w:numFmt w:val="lowerLetter"/>
+      <w:lvlText w:val="%2."/>
+      <w:lvlJc w:val="left"/>
+      <w:pPr>
+        <w:ind w:left="1440" w:hanging="360"/>
+      </w:pPr>
+    </w:lvl>
+    <w:lvl w:ilvl="2" w:tplc="0409001B" w:tentative="1">
+      <w:start w:val="1"/>
+      <w:numFmt w:val="lowerRoman"/>
+      <w:lvlText w:val="%3."/>
+      <w:lvlJc w:val="right"/>
+      <w:pPr>
+        <w:ind w:left="2160" w:hanging="180"/>
+      </w:pPr>
+    </w:lvl>
+    <w:lvl w:ilvl="3" w:tplc="0409000F" w:tentative="1">
+      <w:start w:val="1"/>
+      <w:numFmt w:val="decimal"/>
+      <w:lvlText w:val="%4."/>
+      <w:lvlJc w:val="left"/>
+      <w:pPr>
+        <w:ind w:left="2880" w:hanging="360"/>
+      </w:pPr>
+    </w:lvl>
+    <w:lvl w:ilvl="4" w:tplc="04090019" w:tentative="1">
+      <w:start w:val="1"/>
+      <w:numFmt w:val="lowerLetter"/>
+      <w:lvlText w:val="%5."/>
+      <w:lvlJc w:val="left"/>
+      <w:pPr>
+        <w:ind w:left="3600" w:hanging="360"/>
+      </w:pPr>
+    </w:lvl>
+    <w:lvl w:ilvl="5" w:tplc="0409001B" w:tentative="1">
+      <w:start w:val="1"/>
+      <w:numFmt w:val="lowerRoman"/>
+      <w:lvlText w:val="%6."/>
+      <w:lvlJc w:val="right"/>
+      <w:pPr>
+        <w:ind w:left="4320" w:hanging="180"/>
+      </w:pPr>
+    </w:lvl>
+    <w:lvl w:ilvl="6" w:tplc="0409000F" w:tentative="1">
+      <w:start w:val="1"/>
+      <w:numFmt w:val="decimal"/>
+      <w:lvlText w:val="%7."/>
+      <w:lvlJc w:val="left"/>
+      <w:pPr>
+        <w:ind w:left="5040" w:hanging="360"/>
+      </w:pPr>
+    </w:lvl>
+    <w:lvl w:ilvl="7" w:tplc="04090019" w:tentative="1">
+      <w:start w:val="1"/>
+      <w:numFmt w:val="lowerLetter"/>
+      <w:lvlText w:val="%8."/>
+      <w:lvlJc w:val="left"/>
+      <w:pPr>
+        <w:ind w:left="5760" w:hanging="360"/>
+      </w:pPr>
+    </w:lvl>
+    <w:lvl w:ilvl="8" w:tplc="0409001B" w:tentative="1">
+      <w:start w:val="1"/>
+      <w:numFmt w:val="lowerRoman"/>
+      <w:lvlText w:val="%9."/>
+      <w:lvlJc w:val="right"/>
+      <w:pPr>
+        <w:ind w:left="6480" w:hanging="180"/>
+      </w:pPr>
+    </w:lvl>
+  </w:abstractNum>
+  <w:abstractNum w:abstractNumId="3">
+    <w:nsid w:val="346E196A"/>
+    <w:multiLevelType w:val="hybridMultilevel"/>
+    <w:tmpl w:val="9F7278C6"/>
+    <w:lvl w:ilvl="0" w:tplc="0409000F">
+      <w:start w:val="1"/>
+      <w:numFmt w:val="decimal"/>
+      <w:lvlText w:val="%1."/>
+      <w:lvlJc w:val="left"/>
+      <w:pPr>
+        <w:ind w:left="720" w:hanging="360"/>
+      </w:pPr>
+      <w:rPr>
+        <w:rFonts w:hint="default"/>
+      </w:rPr>
+    </w:lvl>
+    <w:lvl w:ilvl="1" w:tplc="04090019">
+      <w:start w:val="1"/>
+      <w:numFmt w:val="lowerLetter"/>
+      <w:lvlText w:val="%2."/>
+      <w:lvlJc w:val="left"/>
+      <w:pPr>
+        <w:ind w:left="1440" w:hanging="360"/>
+      </w:pPr>
+    </w:lvl>
+    <w:lvl w:ilvl="2" w:tplc="0409001B">
+      <w:start w:val="1"/>
+      <w:numFmt w:val="lowerRoman"/>
+      <w:lvlText w:val="%3."/>
+      <w:lvlJc w:val="right"/>
+      <w:pPr>
+        <w:ind w:left="2160" w:hanging="180"/>
+      </w:pPr>
+    </w:lvl>
+    <w:lvl w:ilvl="3" w:tplc="0409000F">
+      <w:start w:val="1"/>
+      <w:numFmt w:val="decimal"/>
+      <w:lvlText w:val="%4."/>
+      <w:lvlJc w:val="left"/>
+      <w:pPr>
+        <w:ind w:left="2880" w:hanging="360"/>
+      </w:pPr>
+    </w:lvl>
+    <w:lvl w:ilvl="4" w:tplc="04090019" w:tentative="1">
+      <w:start w:val="1"/>
+      <w:numFmt w:val="lowerLetter"/>
+      <w:lvlText w:val="%5."/>
+      <w:lvlJc w:val="left"/>
+      <w:pPr>
+        <w:ind w:left="3600" w:hanging="360"/>
+      </w:pPr>
+    </w:lvl>
+    <w:lvl w:ilvl="5" w:tplc="0409001B" w:tentative="1">
+      <w:start w:val="1"/>
+      <w:numFmt w:val="lowerRoman"/>
+      <w:lvlText w:val="%6."/>
+      <w:lvlJc w:val="right"/>
+      <w:pPr>
+        <w:ind w:left="4320" w:hanging="180"/>
+      </w:pPr>
+    </w:lvl>
+    <w:lvl w:ilvl="6" w:tplc="0409000F" w:tentative="1">
+      <w:start w:val="1"/>
+      <w:numFmt w:val="decimal"/>
+      <w:lvlText w:val="%7."/>
+      <w:lvlJc w:val="left"/>
+      <w:pPr>
+        <w:ind w:left="5040" w:hanging="360"/>
+      </w:pPr>
+    </w:lvl>
+    <w:lvl w:ilvl="7" w:tplc="04090019" w:tentative="1">
+      <w:start w:val="1"/>
+      <w:numFmt w:val="lowerLetter"/>
+      <w:lvlText w:val="%8."/>
+      <w:lvlJc w:val="left"/>
+      <w:pPr>
+        <w:ind w:left="5760" w:hanging="360"/>
+      </w:pPr>
+    </w:lvl>
+    <w:lvl w:ilvl="8" w:tplc="0409001B" w:tentative="1">
+      <w:start w:val="1"/>
+      <w:numFmt w:val="lowerRoman"/>
+      <w:lvlText w:val="%9."/>
+      <w:lvlJc w:val="right"/>
+      <w:pPr>
+        <w:ind w:left="6480" w:hanging="180"/>
+      </w:pPr>
+    </w:lvl>
+  </w:abstractNum>
+  <w:abstractNum w:abstractNumId="4">
     <w:nsid w:val="37015EE4"/>
     <w:multiLevelType w:val="hybridMultilevel"/>
     <w:tmpl w:val="5A3AD604"/>
@@ -2763,10 +4967,10 @@
       </w:pPr>
     </w:lvl>
   </w:abstractNum>
-  <w:abstractNum w:abstractNumId="3">
+  <w:abstractNum w:abstractNumId="5">
     <w:nsid w:val="55C069B1"/>
     <w:multiLevelType w:val="hybridMultilevel"/>
-    <w:tmpl w:val="6E52C95E"/>
+    <w:tmpl w:val="6D1A0178"/>
     <w:lvl w:ilvl="0" w:tplc="0409000F">
       <w:start w:val="1"/>
       <w:numFmt w:val="decimal"/>
@@ -2852,7 +5056,7 @@
       </w:pPr>
     </w:lvl>
   </w:abstractNum>
-  <w:abstractNum w:abstractNumId="4">
+  <w:abstractNum w:abstractNumId="6">
     <w:nsid w:val="5AA95FBA"/>
     <w:multiLevelType w:val="hybridMultilevel"/>
     <w:tmpl w:val="89668B4C"/>
@@ -2941,7 +5145,7 @@
       </w:pPr>
     </w:lvl>
   </w:abstractNum>
-  <w:abstractNum w:abstractNumId="5">
+  <w:abstractNum w:abstractNumId="7">
     <w:nsid w:val="5C863D8B"/>
     <w:multiLevelType w:val="multilevel"/>
     <w:tmpl w:val="04F0D120"/>
@@ -3097,7 +5301,7 @@
       </w:rPr>
     </w:lvl>
   </w:abstractNum>
-  <w:abstractNum w:abstractNumId="6">
+  <w:abstractNum w:abstractNumId="8">
     <w:nsid w:val="5FF15FA9"/>
     <w:multiLevelType w:val="hybridMultilevel"/>
     <w:tmpl w:val="5328B6B6"/>
@@ -3210,7 +5414,7 @@
       </w:rPr>
     </w:lvl>
   </w:abstractNum>
-  <w:abstractNum w:abstractNumId="7">
+  <w:abstractNum w:abstractNumId="9">
     <w:nsid w:val="630B6500"/>
     <w:multiLevelType w:val="hybridMultilevel"/>
     <w:tmpl w:val="03762798"/>
@@ -3330,11 +5534,100 @@
       </w:pPr>
     </w:lvl>
   </w:abstractNum>
+  <w:abstractNum w:abstractNumId="10">
+    <w:nsid w:val="685716FD"/>
+    <w:multiLevelType w:val="hybridMultilevel"/>
+    <w:tmpl w:val="6D1A0178"/>
+    <w:lvl w:ilvl="0" w:tplc="0409000F">
+      <w:start w:val="1"/>
+      <w:numFmt w:val="decimal"/>
+      <w:lvlText w:val="%1."/>
+      <w:lvlJc w:val="left"/>
+      <w:pPr>
+        <w:ind w:left="720" w:hanging="360"/>
+      </w:pPr>
+      <w:rPr>
+        <w:rFonts w:hint="default"/>
+      </w:rPr>
+    </w:lvl>
+    <w:lvl w:ilvl="1" w:tplc="04090019">
+      <w:start w:val="1"/>
+      <w:numFmt w:val="lowerLetter"/>
+      <w:lvlText w:val="%2."/>
+      <w:lvlJc w:val="left"/>
+      <w:pPr>
+        <w:ind w:left="1440" w:hanging="360"/>
+      </w:pPr>
+    </w:lvl>
+    <w:lvl w:ilvl="2" w:tplc="0409001B">
+      <w:start w:val="1"/>
+      <w:numFmt w:val="lowerRoman"/>
+      <w:lvlText w:val="%3."/>
+      <w:lvlJc w:val="right"/>
+      <w:pPr>
+        <w:ind w:left="2160" w:hanging="180"/>
+      </w:pPr>
+    </w:lvl>
+    <w:lvl w:ilvl="3" w:tplc="0409000F">
+      <w:start w:val="1"/>
+      <w:numFmt w:val="decimal"/>
+      <w:lvlText w:val="%4."/>
+      <w:lvlJc w:val="left"/>
+      <w:pPr>
+        <w:ind w:left="2880" w:hanging="360"/>
+      </w:pPr>
+    </w:lvl>
+    <w:lvl w:ilvl="4" w:tplc="04090019" w:tentative="1">
+      <w:start w:val="1"/>
+      <w:numFmt w:val="lowerLetter"/>
+      <w:lvlText w:val="%5."/>
+      <w:lvlJc w:val="left"/>
+      <w:pPr>
+        <w:ind w:left="3600" w:hanging="360"/>
+      </w:pPr>
+    </w:lvl>
+    <w:lvl w:ilvl="5" w:tplc="0409001B" w:tentative="1">
+      <w:start w:val="1"/>
+      <w:numFmt w:val="lowerRoman"/>
+      <w:lvlText w:val="%6."/>
+      <w:lvlJc w:val="right"/>
+      <w:pPr>
+        <w:ind w:left="4320" w:hanging="180"/>
+      </w:pPr>
+    </w:lvl>
+    <w:lvl w:ilvl="6" w:tplc="0409000F" w:tentative="1">
+      <w:start w:val="1"/>
+      <w:numFmt w:val="decimal"/>
+      <w:lvlText w:val="%7."/>
+      <w:lvlJc w:val="left"/>
+      <w:pPr>
+        <w:ind w:left="5040" w:hanging="360"/>
+      </w:pPr>
+    </w:lvl>
+    <w:lvl w:ilvl="7" w:tplc="04090019" w:tentative="1">
+      <w:start w:val="1"/>
+      <w:numFmt w:val="lowerLetter"/>
+      <w:lvlText w:val="%8."/>
+      <w:lvlJc w:val="left"/>
+      <w:pPr>
+        <w:ind w:left="5760" w:hanging="360"/>
+      </w:pPr>
+    </w:lvl>
+    <w:lvl w:ilvl="8" w:tplc="0409001B" w:tentative="1">
+      <w:start w:val="1"/>
+      <w:numFmt w:val="lowerRoman"/>
+      <w:lvlText w:val="%9."/>
+      <w:lvlJc w:val="right"/>
+      <w:pPr>
+        <w:ind w:left="6480" w:hanging="180"/>
+      </w:pPr>
+    </w:lvl>
+  </w:abstractNum>
   <w:num w:numId="1">
-    <w:abstractNumId w:val="5"/>
+    <w:abstractNumId w:val="7"/>
   </w:num>
   <w:num w:numId="2">
-    <w:abstractNumId w:val="2"/>
+    <w:abstractNumId w:val="4"/>
     <w:lvlOverride w:ilvl="0"/>
     <w:lvlOverride w:ilvl="1"/>
     <w:lvlOverride w:ilvl="2">
@@ -3360,7 +5653,7 @@
     </w:lvlOverride>
   </w:num>
   <w:num w:numId="3">
-    <w:abstractNumId w:val="7"/>
+    <w:abstractNumId w:val="9"/>
     <w:lvlOverride w:ilvl="0"/>
     <w:lvlOverride w:ilvl="1"/>
     <w:lvlOverride w:ilvl="2">
@@ -3392,19 +5685,28 @@
     <w:abstractNumId w:val="0"/>
   </w:num>
   <w:num w:numId="6">
-    <w:abstractNumId w:val="2"/>
+    <w:abstractNumId w:val="4"/>
   </w:num>
   <w:num w:numId="7">
-    <w:abstractNumId w:val="6"/>
+    <w:abstractNumId w:val="8"/>
   </w:num>
   <w:num w:numId="8">
-    <w:abstractNumId w:val="4"/>
+    <w:abstractNumId w:val="6"/>
   </w:num>
   <w:num w:numId="9">
     <w:abstractNumId w:val="1"/>
   </w:num>
   <w:num w:numId="10">
+    <w:abstractNumId w:val="5"/>
+  </w:num>
+  <w:num w:numId="11">
+    <w:abstractNumId w:val="10"/>
+  </w:num>
+  <w:num w:numId="12">
     <w:abstractNumId w:val="3"/>
+  </w:num>
+  <w:num w:numId="13">
+    <w:abstractNumId w:val="2"/>
   </w:num>
 </w:numbering>
 </file>
@@ -4251,4 +6553,16 @@
     </a:ext>
   </a:extLst>
 </a:theme>
+</file>
+
+<file path=customXml/item1.xml><?xml version="1.0" encoding="utf-8"?>
+<b:Sources xmlns:b="http://schemas.openxmlformats.org/officeDocument/2006/bibliography" xmlns="http://schemas.openxmlformats.org/officeDocument/2006/bibliography" SelectedStyle="\APASixthEditionOfficeOnline.xsl" StyleName="APA" Version="6"/>
+</file>
+
+<file path=customXml/itemProps1.xml><?xml version="1.0" encoding="utf-8"?>
+<ds:datastoreItem xmlns:ds="http://schemas.openxmlformats.org/officeDocument/2006/customXml" ds:itemID="{7BAE2408-D5BA-48C3-B477-520641D204CD}">
+  <ds:schemaRefs>
+    <ds:schemaRef ds:uri="http://schemas.openxmlformats.org/officeDocument/2006/bibliography"/>
+  </ds:schemaRefs>
+</ds:datastoreItem>
 </file>
</xml_diff>